<commit_message>
last final and i am done now
</commit_message>
<xml_diff>
--- a/static/templates/2.-Annexure-I-Profarma-A.docx
+++ b/static/templates/2.-Annexure-I-Profarma-A.docx
@@ -159,32 +159,29 @@
             <w:pPr>
               <w:keepNext w:val="0"/>
               <w:keepLines w:val="0"/>
-              <w:pageBreakBefore w:val="0"/>
-              <w:widowControl w:val="0"/>
-              <w:pBdr>
-                <w:top w:space="0" w:sz="0" w:val="nil"/>
-                <w:left w:space="0" w:sz="0" w:val="nil"/>
-                <w:bottom w:space="0" w:sz="0" w:val="nil"/>
-                <w:right w:space="0" w:sz="0" w:val="nil"/>
-                <w:between w:space="0" w:sz="0" w:val="nil"/>
-              </w:pBdr>
-              <w:shd w:fill="auto" w:val="clear"/>
-              <w:spacing w:after="0" w:before="0" w:line="240" w:lineRule="auto"/>
-              <w:ind w:left="0" w:right="0" w:firstLine="0"/>
-              <w:jc w:val="left"/>
-              <w:rPr>
-                <w:b w:val="1"/>
-                <w:bCs w:val="1"/>
-                <w:color w:val="525252"/>
-                <w:sz w:val="20"/>
-                <w:szCs w:val="20"/>
-              </w:rPr>
-            </w:pPr>
-            <w:r>
-              <w:rPr>
-                <w:b w:val="1"/>
-                <w:bCs w:val="1"/>
-                <w:color w:val="525252"/>
+              <w:widowControl w:val="0"/>
+              <w:pBdr>
+                <w:top w:space="0" w:sz="0" w:val="nil"/>
+                <w:left w:space="0" w:sz="0" w:val="nil"/>
+                <w:bottom w:space="0" w:sz="0" w:val="nil"/>
+                <w:right w:space="0" w:sz="0" w:val="nil"/>
+                <w:between w:space="0" w:sz="0" w:val="nil"/>
+              </w:pBdr>
+              <w:shd w:fill="auto" w:val="clear"/>
+              <w:spacing w:after="0" w:before="0" w:line="240" w:lineRule="auto"/>
+              <w:ind w:left="0" w:right="0" w:firstLine="0"/>
+              <w:jc w:val="left"/>
+              <w:rPr>
+                <w:b w:val="1"/>
+                <w:bCs w:val="1"/>
+                <w:sz w:val="20"/>
+                <w:szCs w:val="20"/>
+              </w:rPr>
+            </w:pPr>
+            <w:r>
+              <w:rPr>
+                <w:b w:val="1"/>
+                <w:bCs w:val="1"/>
                 <w:sz w:val="20"/>
                 <w:szCs w:val="20"/>
                 <w:rtl w:val="0"/>
@@ -210,16 +207,14 @@
               <w:rPr>
                 <w:b w:val="1"/>
                 <w:bCs w:val="1"/>
-                <w:color w:val="525252"/>
-                <w:sz w:val="20"/>
-                <w:szCs w:val="20"/>
-              </w:rPr>
-            </w:pPr>
-            <w:r>
-              <w:rPr>
-                <w:b w:val="1"/>
-                <w:bCs w:val="1"/>
-                <w:color w:val="414141"/>
+                <w:sz w:val="20"/>
+                <w:szCs w:val="20"/>
+              </w:rPr>
+            </w:pPr>
+            <w:r>
+              <w:rPr>
+                <w:b w:val="1"/>
+                <w:bCs w:val="1"/>
                 <w:sz w:val="17"/>
                 <w:szCs w:val="17"/>
                 <w:rtl w:val="0"/>
@@ -250,16 +245,14 @@
               <w:rPr>
                 <w:b w:val="1"/>
                 <w:bCs w:val="1"/>
-                <w:color w:val="525252"/>
-                <w:sz w:val="20"/>
-                <w:szCs w:val="20"/>
-              </w:rPr>
-            </w:pPr>
-            <w:r>
-              <w:rPr>
-                <w:b w:val="1"/>
-                <w:bCs w:val="1"/>
-                <w:color w:val="414141"/>
+                <w:sz w:val="20"/>
+                <w:szCs w:val="20"/>
+              </w:rPr>
+            </w:pPr>
+            <w:r>
+              <w:rPr>
+                <w:b w:val="1"/>
+                <w:bCs w:val="1"/>
                 <w:sz w:val="17"/>
                 <w:szCs w:val="17"/>
                 <w:rtl w:val="0"/>
@@ -294,32 +287,29 @@
             <w:pPr>
               <w:keepNext w:val="0"/>
               <w:keepLines w:val="0"/>
-              <w:pageBreakBefore w:val="0"/>
-              <w:widowControl w:val="0"/>
-              <w:pBdr>
-                <w:top w:space="0" w:sz="0" w:val="nil"/>
-                <w:left w:space="0" w:sz="0" w:val="nil"/>
-                <w:bottom w:space="0" w:sz="0" w:val="nil"/>
-                <w:right w:space="0" w:sz="0" w:val="nil"/>
-                <w:between w:space="0" w:sz="0" w:val="nil"/>
-              </w:pBdr>
-              <w:shd w:fill="auto" w:val="clear"/>
-              <w:spacing w:after="0" w:before="0" w:line="240" w:lineRule="auto"/>
-              <w:ind w:left="0" w:right="0" w:firstLine="0"/>
-              <w:jc w:val="left"/>
-              <w:rPr>
-                <w:b w:val="1"/>
-                <w:bCs w:val="1"/>
-                <w:color w:val="525252"/>
-                <w:sz w:val="20"/>
-                <w:szCs w:val="20"/>
-              </w:rPr>
-            </w:pPr>
-            <w:r>
-              <w:rPr>
-                <w:b w:val="1"/>
-                <w:bCs w:val="1"/>
-                <w:color w:val="525252"/>
+              <w:widowControl w:val="0"/>
+              <w:pBdr>
+                <w:top w:space="0" w:sz="0" w:val="nil"/>
+                <w:left w:space="0" w:sz="0" w:val="nil"/>
+                <w:bottom w:space="0" w:sz="0" w:val="nil"/>
+                <w:right w:space="0" w:sz="0" w:val="nil"/>
+                <w:between w:space="0" w:sz="0" w:val="nil"/>
+              </w:pBdr>
+              <w:shd w:fill="auto" w:val="clear"/>
+              <w:spacing w:after="0" w:before="0" w:line="240" w:lineRule="auto"/>
+              <w:ind w:left="0" w:right="0" w:firstLine="0"/>
+              <w:jc w:val="left"/>
+              <w:rPr>
+                <w:b w:val="1"/>
+                <w:bCs w:val="1"/>
+                <w:sz w:val="20"/>
+                <w:szCs w:val="20"/>
+              </w:rPr>
+            </w:pPr>
+            <w:r>
+              <w:rPr>
+                <w:b w:val="1"/>
+                <w:bCs w:val="1"/>
                 <w:sz w:val="20"/>
                 <w:szCs w:val="20"/>
                 <w:rtl w:val="0"/>
@@ -343,68 +333,58 @@
             <w:pPr>
               <w:spacing w:line="276" w:lineRule="auto"/>
               <w:rPr>
-                <w:color w:val="525252"/>
-                <w:sz w:val="20"/>
-                <w:szCs w:val="20"/>
-              </w:rPr>
-            </w:pPr>
-            <w:r>
-              <w:rPr>
-                <w:color w:val="414141"/>
+                <w:sz w:val="20"/>
+                <w:szCs w:val="20"/>
+              </w:rPr>
+            </w:pPr>
+            <w:r>
+              <w:rPr>
                 <w:sz w:val="20"/>
                 <w:szCs w:val="20"/>
                 <w:rtl w:val="0"/>
               </w:rPr>
               <w:t xml:space="preserve">Name of the Consumer</w:t>
             </w:r>
-            <w:r>
-              <w:rPr>
-                <w:rtl w:val="0"/>
-              </w:rPr>
-            </w:r>
-          </w:p>
-        </w:tc>
-        <w:tc>
-          <w:tcPr>
-            <w:shd w:fill="auto" w:val="clear"/>
-            <w:tcMar>
-              <w:top w:w="100.0" w:type="dxa"/>
-              <w:left w:w="100.0" w:type="dxa"/>
-              <w:bottom w:w="100.0" w:type="dxa"/>
-              <w:right w:w="100.0" w:type="dxa"/>
-            </w:tcMar>
-            <w:vAlign w:val="top"/>
-          </w:tcPr>
-          <w:p>
-            <w:pPr>
-              <w:keepNext w:val="0"/>
-              <w:keepLines w:val="0"/>
-              <w:pageBreakBefore w:val="0"/>
-              <w:widowControl w:val="0"/>
-              <w:pBdr>
-                <w:top w:space="0" w:sz="0" w:val="nil"/>
-                <w:left w:space="0" w:sz="0" w:val="nil"/>
-                <w:bottom w:space="0" w:sz="0" w:val="nil"/>
-                <w:right w:space="0" w:sz="0" w:val="nil"/>
-                <w:between w:space="0" w:sz="0" w:val="nil"/>
-              </w:pBdr>
-              <w:shd w:fill="auto" w:val="clear"/>
-              <w:spacing w:after="0" w:before="0" w:line="240" w:lineRule="auto"/>
-              <w:ind w:left="0" w:right="0" w:firstLine="0"/>
-              <w:jc w:val="left"/>
-              <w:rPr>
-                <w:b w:val="1"/>
-                <w:bCs w:val="1"/>
-                <w:color w:val="525252"/>
-                <w:sz w:val="20"/>
-                <w:szCs w:val="20"/>
-              </w:rPr>
-            </w:pPr>
-            <w:r>
-              <w:rPr>
-                <w:b w:val="1"/>
-                <w:bCs w:val="1"/>
-                <w:color w:val="525252"/>
+          </w:p>
+        </w:tc>
+        <w:tc>
+          <w:tcPr>
+            <w:shd w:fill="auto" w:val="clear"/>
+            <w:tcMar>
+              <w:top w:w="100.0" w:type="dxa"/>
+              <w:left w:w="100.0" w:type="dxa"/>
+              <w:bottom w:w="100.0" w:type="dxa"/>
+              <w:right w:w="100.0" w:type="dxa"/>
+            </w:tcMar>
+            <w:vAlign w:val="top"/>
+          </w:tcPr>
+          <w:p>
+            <w:pPr>
+              <w:keepNext w:val="0"/>
+              <w:keepLines w:val="0"/>
+              <w:widowControl w:val="0"/>
+              <w:pBdr>
+                <w:top w:space="0" w:sz="0" w:val="nil"/>
+                <w:left w:space="0" w:sz="0" w:val="nil"/>
+                <w:bottom w:space="0" w:sz="0" w:val="nil"/>
+                <w:right w:space="0" w:sz="0" w:val="nil"/>
+                <w:between w:space="0" w:sz="0" w:val="nil"/>
+              </w:pBdr>
+              <w:shd w:fill="auto" w:val="clear"/>
+              <w:spacing w:after="0" w:before="0" w:line="240" w:lineRule="auto"/>
+              <w:ind w:left="0" w:right="0" w:firstLine="0"/>
+              <w:jc w:val="left"/>
+              <w:rPr>
+                <w:b w:val="1"/>
+                <w:bCs w:val="1"/>
+                <w:sz w:val="20"/>
+                <w:szCs w:val="20"/>
+              </w:rPr>
+            </w:pPr>
+            <w:r>
+              <w:rPr>
+                <w:b w:val="1"/>
+                <w:bCs w:val="1"/>
                 <w:sz w:val="20"/>
                 <w:szCs w:val="20"/>
                 <w:rtl w:val="0"/>
@@ -434,32 +414,29 @@
             <w:pPr>
               <w:keepNext w:val="0"/>
               <w:keepLines w:val="0"/>
-              <w:pageBreakBefore w:val="0"/>
-              <w:widowControl w:val="0"/>
-              <w:pBdr>
-                <w:top w:space="0" w:sz="0" w:val="nil"/>
-                <w:left w:space="0" w:sz="0" w:val="nil"/>
-                <w:bottom w:space="0" w:sz="0" w:val="nil"/>
-                <w:right w:space="0" w:sz="0" w:val="nil"/>
-                <w:between w:space="0" w:sz="0" w:val="nil"/>
-              </w:pBdr>
-              <w:shd w:fill="auto" w:val="clear"/>
-              <w:spacing w:after="0" w:before="0" w:line="240" w:lineRule="auto"/>
-              <w:ind w:left="0" w:right="0" w:firstLine="0"/>
-              <w:jc w:val="left"/>
-              <w:rPr>
-                <w:b w:val="1"/>
-                <w:bCs w:val="1"/>
-                <w:color w:val="525252"/>
-                <w:sz w:val="20"/>
-                <w:szCs w:val="20"/>
-              </w:rPr>
-            </w:pPr>
-            <w:r>
-              <w:rPr>
-                <w:b w:val="1"/>
-                <w:bCs w:val="1"/>
-                <w:color w:val="525252"/>
+              <w:widowControl w:val="0"/>
+              <w:pBdr>
+                <w:top w:space="0" w:sz="0" w:val="nil"/>
+                <w:left w:space="0" w:sz="0" w:val="nil"/>
+                <w:bottom w:space="0" w:sz="0" w:val="nil"/>
+                <w:right w:space="0" w:sz="0" w:val="nil"/>
+                <w:between w:space="0" w:sz="0" w:val="nil"/>
+              </w:pBdr>
+              <w:shd w:fill="auto" w:val="clear"/>
+              <w:spacing w:after="0" w:before="0" w:line="240" w:lineRule="auto"/>
+              <w:ind w:left="0" w:right="0" w:firstLine="0"/>
+              <w:jc w:val="left"/>
+              <w:rPr>
+                <w:b w:val="1"/>
+                <w:bCs w:val="1"/>
+                <w:sz w:val="20"/>
+                <w:szCs w:val="20"/>
+              </w:rPr>
+            </w:pPr>
+            <w:r>
+              <w:rPr>
+                <w:b w:val="1"/>
+                <w:bCs w:val="1"/>
                 <w:sz w:val="20"/>
                 <w:szCs w:val="20"/>
                 <w:rtl w:val="0"/>
@@ -483,28 +460,25 @@
             <w:pPr>
               <w:keepNext w:val="0"/>
               <w:keepLines w:val="0"/>
-              <w:pageBreakBefore w:val="0"/>
-              <w:widowControl w:val="0"/>
-              <w:pBdr>
-                <w:top w:space="0" w:sz="0" w:val="nil"/>
-                <w:left w:space="0" w:sz="0" w:val="nil"/>
-                <w:bottom w:space="0" w:sz="0" w:val="nil"/>
-                <w:right w:space="0" w:sz="0" w:val="nil"/>
-                <w:between w:space="0" w:sz="0" w:val="nil"/>
-              </w:pBdr>
-              <w:shd w:fill="auto" w:val="clear"/>
-              <w:spacing w:after="0" w:before="0" w:line="240" w:lineRule="auto"/>
-              <w:ind w:left="0" w:right="0" w:firstLine="0"/>
-              <w:jc w:val="left"/>
-              <w:rPr>
-                <w:color w:val="525252"/>
-                <w:sz w:val="20"/>
-                <w:szCs w:val="20"/>
-              </w:rPr>
-            </w:pPr>
-            <w:r>
-              <w:rPr>
-                <w:color w:val="525252"/>
+              <w:widowControl w:val="0"/>
+              <w:pBdr>
+                <w:top w:space="0" w:sz="0" w:val="nil"/>
+                <w:left w:space="0" w:sz="0" w:val="nil"/>
+                <w:bottom w:space="0" w:sz="0" w:val="nil"/>
+                <w:right w:space="0" w:sz="0" w:val="nil"/>
+                <w:between w:space="0" w:sz="0" w:val="nil"/>
+              </w:pBdr>
+              <w:shd w:fill="auto" w:val="clear"/>
+              <w:spacing w:after="0" w:before="0" w:line="240" w:lineRule="auto"/>
+              <w:ind w:left="0" w:right="0" w:firstLine="0"/>
+              <w:jc w:val="left"/>
+              <w:rPr>
+                <w:sz w:val="20"/>
+                <w:szCs w:val="20"/>
+              </w:rPr>
+            </w:pPr>
+            <w:r>
+              <w:rPr>
                 <w:sz w:val="20"/>
                 <w:szCs w:val="20"/>
                 <w:rtl w:val="0"/>
@@ -528,32 +502,29 @@
             <w:pPr>
               <w:keepNext w:val="0"/>
               <w:keepLines w:val="0"/>
-              <w:pageBreakBefore w:val="0"/>
-              <w:widowControl w:val="0"/>
-              <w:pBdr>
-                <w:top w:space="0" w:sz="0" w:val="nil"/>
-                <w:left w:space="0" w:sz="0" w:val="nil"/>
-                <w:bottom w:space="0" w:sz="0" w:val="nil"/>
-                <w:right w:space="0" w:sz="0" w:val="nil"/>
-                <w:between w:space="0" w:sz="0" w:val="nil"/>
-              </w:pBdr>
-              <w:shd w:fill="auto" w:val="clear"/>
-              <w:spacing w:after="0" w:before="0" w:line="240" w:lineRule="auto"/>
-              <w:ind w:left="0" w:right="0" w:firstLine="0"/>
-              <w:jc w:val="left"/>
-              <w:rPr>
-                <w:b w:val="1"/>
-                <w:bCs w:val="1"/>
-                <w:color w:val="525252"/>
-                <w:sz w:val="20"/>
-                <w:szCs w:val="20"/>
-              </w:rPr>
-            </w:pPr>
-            <w:r>
-              <w:rPr>
-                <w:b w:val="1"/>
-                <w:bCs w:val="1"/>
-                <w:color w:val="525252"/>
+              <w:widowControl w:val="0"/>
+              <w:pBdr>
+                <w:top w:space="0" w:sz="0" w:val="nil"/>
+                <w:left w:space="0" w:sz="0" w:val="nil"/>
+                <w:bottom w:space="0" w:sz="0" w:val="nil"/>
+                <w:right w:space="0" w:sz="0" w:val="nil"/>
+                <w:between w:space="0" w:sz="0" w:val="nil"/>
+              </w:pBdr>
+              <w:shd w:fill="auto" w:val="clear"/>
+              <w:spacing w:after="0" w:before="0" w:line="240" w:lineRule="auto"/>
+              <w:ind w:left="0" w:right="0" w:firstLine="0"/>
+              <w:jc w:val="left"/>
+              <w:rPr>
+                <w:b w:val="1"/>
+                <w:bCs w:val="1"/>
+                <w:sz w:val="20"/>
+                <w:szCs w:val="20"/>
+              </w:rPr>
+            </w:pPr>
+            <w:r>
+              <w:rPr>
+                <w:b w:val="1"/>
+                <w:bCs w:val="1"/>
                 <w:sz w:val="20"/>
                 <w:szCs w:val="20"/>
                 <w:rtl w:val="0"/>
@@ -583,32 +554,29 @@
             <w:pPr>
               <w:keepNext w:val="0"/>
               <w:keepLines w:val="0"/>
-              <w:pageBreakBefore w:val="0"/>
-              <w:widowControl w:val="0"/>
-              <w:pBdr>
-                <w:top w:space="0" w:sz="0" w:val="nil"/>
-                <w:left w:space="0" w:sz="0" w:val="nil"/>
-                <w:bottom w:space="0" w:sz="0" w:val="nil"/>
-                <w:right w:space="0" w:sz="0" w:val="nil"/>
-                <w:between w:space="0" w:sz="0" w:val="nil"/>
-              </w:pBdr>
-              <w:shd w:fill="auto" w:val="clear"/>
-              <w:spacing w:after="0" w:before="0" w:line="240" w:lineRule="auto"/>
-              <w:ind w:left="0" w:right="0" w:firstLine="0"/>
-              <w:jc w:val="left"/>
-              <w:rPr>
-                <w:b w:val="1"/>
-                <w:bCs w:val="1"/>
-                <w:color w:val="525252"/>
-                <w:sz w:val="20"/>
-                <w:szCs w:val="20"/>
-              </w:rPr>
-            </w:pPr>
-            <w:r>
-              <w:rPr>
-                <w:b w:val="1"/>
-                <w:bCs w:val="1"/>
-                <w:color w:val="525252"/>
+              <w:widowControl w:val="0"/>
+              <w:pBdr>
+                <w:top w:space="0" w:sz="0" w:val="nil"/>
+                <w:left w:space="0" w:sz="0" w:val="nil"/>
+                <w:bottom w:space="0" w:sz="0" w:val="nil"/>
+                <w:right w:space="0" w:sz="0" w:val="nil"/>
+                <w:between w:space="0" w:sz="0" w:val="nil"/>
+              </w:pBdr>
+              <w:shd w:fill="auto" w:val="clear"/>
+              <w:spacing w:after="0" w:before="0" w:line="240" w:lineRule="auto"/>
+              <w:ind w:left="0" w:right="0" w:firstLine="0"/>
+              <w:jc w:val="left"/>
+              <w:rPr>
+                <w:b w:val="1"/>
+                <w:bCs w:val="1"/>
+                <w:sz w:val="20"/>
+                <w:szCs w:val="20"/>
+              </w:rPr>
+            </w:pPr>
+            <w:r>
+              <w:rPr>
+                <w:b w:val="1"/>
+                <w:bCs w:val="1"/>
                 <w:sz w:val="20"/>
                 <w:szCs w:val="20"/>
                 <w:rtl w:val="0"/>
@@ -632,28 +600,25 @@
             <w:pPr>
               <w:keepNext w:val="0"/>
               <w:keepLines w:val="0"/>
-              <w:pageBreakBefore w:val="0"/>
-              <w:widowControl w:val="0"/>
-              <w:pBdr>
-                <w:top w:space="0" w:sz="0" w:val="nil"/>
-                <w:left w:space="0" w:sz="0" w:val="nil"/>
-                <w:bottom w:space="0" w:sz="0" w:val="nil"/>
-                <w:right w:space="0" w:sz="0" w:val="nil"/>
-                <w:between w:space="0" w:sz="0" w:val="nil"/>
-              </w:pBdr>
-              <w:shd w:fill="auto" w:val="clear"/>
-              <w:spacing w:after="0" w:before="0" w:line="240" w:lineRule="auto"/>
-              <w:ind w:left="0" w:right="0" w:firstLine="0"/>
-              <w:jc w:val="left"/>
-              <w:rPr>
-                <w:color w:val="525252"/>
-                <w:sz w:val="20"/>
-                <w:szCs w:val="20"/>
-              </w:rPr>
-            </w:pPr>
-            <w:r>
-              <w:rPr>
-                <w:color w:val="525252"/>
+              <w:widowControl w:val="0"/>
+              <w:pBdr>
+                <w:top w:space="0" w:sz="0" w:val="nil"/>
+                <w:left w:space="0" w:sz="0" w:val="nil"/>
+                <w:bottom w:space="0" w:sz="0" w:val="nil"/>
+                <w:right w:space="0" w:sz="0" w:val="nil"/>
+                <w:between w:space="0" w:sz="0" w:val="nil"/>
+              </w:pBdr>
+              <w:shd w:fill="auto" w:val="clear"/>
+              <w:spacing w:after="0" w:before="0" w:line="240" w:lineRule="auto"/>
+              <w:ind w:left="0" w:right="0" w:firstLine="0"/>
+              <w:jc w:val="left"/>
+              <w:rPr>
+                <w:sz w:val="20"/>
+                <w:szCs w:val="20"/>
+              </w:rPr>
+            </w:pPr>
+            <w:r>
+              <w:rPr>
                 <w:sz w:val="20"/>
                 <w:szCs w:val="20"/>
                 <w:rtl w:val="0"/>
@@ -677,32 +642,29 @@
             <w:pPr>
               <w:keepNext w:val="0"/>
               <w:keepLines w:val="0"/>
-              <w:pageBreakBefore w:val="0"/>
-              <w:widowControl w:val="0"/>
-              <w:pBdr>
-                <w:top w:space="0" w:sz="0" w:val="nil"/>
-                <w:left w:space="0" w:sz="0" w:val="nil"/>
-                <w:bottom w:space="0" w:sz="0" w:val="nil"/>
-                <w:right w:space="0" w:sz="0" w:val="nil"/>
-                <w:between w:space="0" w:sz="0" w:val="nil"/>
-              </w:pBdr>
-              <w:shd w:fill="auto" w:val="clear"/>
-              <w:spacing w:after="0" w:before="0" w:line="240" w:lineRule="auto"/>
-              <w:ind w:left="0" w:right="0" w:firstLine="0"/>
-              <w:jc w:val="left"/>
-              <w:rPr>
-                <w:b w:val="1"/>
-                <w:bCs w:val="1"/>
-                <w:color w:val="525252"/>
-                <w:sz w:val="20"/>
-                <w:szCs w:val="20"/>
-              </w:rPr>
-            </w:pPr>
-            <w:r>
-              <w:rPr>
-                <w:b w:val="1"/>
-                <w:bCs w:val="1"/>
-                <w:color w:val="525252"/>
+              <w:widowControl w:val="0"/>
+              <w:pBdr>
+                <w:top w:space="0" w:sz="0" w:val="nil"/>
+                <w:left w:space="0" w:sz="0" w:val="nil"/>
+                <w:bottom w:space="0" w:sz="0" w:val="nil"/>
+                <w:right w:space="0" w:sz="0" w:val="nil"/>
+                <w:between w:space="0" w:sz="0" w:val="nil"/>
+              </w:pBdr>
+              <w:shd w:fill="auto" w:val="clear"/>
+              <w:spacing w:after="0" w:before="0" w:line="240" w:lineRule="auto"/>
+              <w:ind w:left="0" w:right="0" w:firstLine="0"/>
+              <w:jc w:val="left"/>
+              <w:rPr>
+                <w:b w:val="1"/>
+                <w:bCs w:val="1"/>
+                <w:sz w:val="20"/>
+                <w:szCs w:val="20"/>
+              </w:rPr>
+            </w:pPr>
+            <w:r>
+              <w:rPr>
+                <w:b w:val="1"/>
+                <w:bCs w:val="1"/>
                 <w:sz w:val="20"/>
                 <w:szCs w:val="20"/>
                 <w:rtl w:val="0"/>
@@ -732,32 +694,29 @@
             <w:pPr>
               <w:keepNext w:val="0"/>
               <w:keepLines w:val="0"/>
-              <w:pageBreakBefore w:val="0"/>
-              <w:widowControl w:val="0"/>
-              <w:pBdr>
-                <w:top w:space="0" w:sz="0" w:val="nil"/>
-                <w:left w:space="0" w:sz="0" w:val="nil"/>
-                <w:bottom w:space="0" w:sz="0" w:val="nil"/>
-                <w:right w:space="0" w:sz="0" w:val="nil"/>
-                <w:between w:space="0" w:sz="0" w:val="nil"/>
-              </w:pBdr>
-              <w:shd w:fill="auto" w:val="clear"/>
-              <w:spacing w:after="0" w:before="0" w:line="240" w:lineRule="auto"/>
-              <w:ind w:left="0" w:right="0" w:firstLine="0"/>
-              <w:jc w:val="left"/>
-              <w:rPr>
-                <w:b w:val="1"/>
-                <w:bCs w:val="1"/>
-                <w:color w:val="525252"/>
-                <w:sz w:val="20"/>
-                <w:szCs w:val="20"/>
-              </w:rPr>
-            </w:pPr>
-            <w:r>
-              <w:rPr>
-                <w:b w:val="1"/>
-                <w:bCs w:val="1"/>
-                <w:color w:val="525252"/>
+              <w:widowControl w:val="0"/>
+              <w:pBdr>
+                <w:top w:space="0" w:sz="0" w:val="nil"/>
+                <w:left w:space="0" w:sz="0" w:val="nil"/>
+                <w:bottom w:space="0" w:sz="0" w:val="nil"/>
+                <w:right w:space="0" w:sz="0" w:val="nil"/>
+                <w:between w:space="0" w:sz="0" w:val="nil"/>
+              </w:pBdr>
+              <w:shd w:fill="auto" w:val="clear"/>
+              <w:spacing w:after="0" w:before="0" w:line="240" w:lineRule="auto"/>
+              <w:ind w:left="0" w:right="0" w:firstLine="0"/>
+              <w:jc w:val="left"/>
+              <w:rPr>
+                <w:b w:val="1"/>
+                <w:bCs w:val="1"/>
+                <w:sz w:val="20"/>
+                <w:szCs w:val="20"/>
+              </w:rPr>
+            </w:pPr>
+            <w:r>
+              <w:rPr>
+                <w:b w:val="1"/>
+                <w:bCs w:val="1"/>
                 <w:sz w:val="20"/>
                 <w:szCs w:val="20"/>
                 <w:rtl w:val="0"/>
@@ -781,28 +740,25 @@
             <w:pPr>
               <w:keepNext w:val="0"/>
               <w:keepLines w:val="0"/>
-              <w:pageBreakBefore w:val="0"/>
-              <w:widowControl w:val="0"/>
-              <w:pBdr>
-                <w:top w:space="0" w:sz="0" w:val="nil"/>
-                <w:left w:space="0" w:sz="0" w:val="nil"/>
-                <w:bottom w:space="0" w:sz="0" w:val="nil"/>
-                <w:right w:space="0" w:sz="0" w:val="nil"/>
-                <w:between w:space="0" w:sz="0" w:val="nil"/>
-              </w:pBdr>
-              <w:shd w:fill="auto" w:val="clear"/>
-              <w:spacing w:after="0" w:before="0" w:line="240" w:lineRule="auto"/>
-              <w:ind w:left="0" w:right="0" w:firstLine="0"/>
-              <w:jc w:val="left"/>
-              <w:rPr>
-                <w:color w:val="525252"/>
-                <w:sz w:val="20"/>
-                <w:szCs w:val="20"/>
-              </w:rPr>
-            </w:pPr>
-            <w:r>
-              <w:rPr>
-                <w:color w:val="525252"/>
+              <w:widowControl w:val="0"/>
+              <w:pBdr>
+                <w:top w:space="0" w:sz="0" w:val="nil"/>
+                <w:left w:space="0" w:sz="0" w:val="nil"/>
+                <w:bottom w:space="0" w:sz="0" w:val="nil"/>
+                <w:right w:space="0" w:sz="0" w:val="nil"/>
+                <w:between w:space="0" w:sz="0" w:val="nil"/>
+              </w:pBdr>
+              <w:shd w:fill="auto" w:val="clear"/>
+              <w:spacing w:after="0" w:before="0" w:line="240" w:lineRule="auto"/>
+              <w:ind w:left="0" w:right="0" w:firstLine="0"/>
+              <w:jc w:val="left"/>
+              <w:rPr>
+                <w:sz w:val="20"/>
+                <w:szCs w:val="20"/>
+              </w:rPr>
+            </w:pPr>
+            <w:r>
+              <w:rPr>
                 <w:sz w:val="20"/>
                 <w:szCs w:val="20"/>
                 <w:rtl w:val="0"/>
@@ -826,23 +782,21 @@
             <w:pPr>
               <w:keepNext w:val="0"/>
               <w:keepLines w:val="0"/>
-              <w:pageBreakBefore w:val="0"/>
-              <w:widowControl w:val="0"/>
-              <w:pBdr>
-                <w:top w:space="0" w:sz="0" w:val="nil"/>
-                <w:left w:space="0" w:sz="0" w:val="nil"/>
-                <w:bottom w:space="0" w:sz="0" w:val="nil"/>
-                <w:right w:space="0" w:sz="0" w:val="nil"/>
-                <w:between w:space="0" w:sz="0" w:val="nil"/>
-              </w:pBdr>
-              <w:shd w:fill="auto" w:val="clear"/>
-              <w:spacing w:after="0" w:before="0" w:line="240" w:lineRule="auto"/>
-              <w:ind w:left="0" w:right="0" w:firstLine="0"/>
-              <w:jc w:val="left"/>
-              <w:rPr>
-                <w:b w:val="1"/>
-                <w:bCs w:val="1"/>
-                <w:color w:val="525252"/>
+              <w:widowControl w:val="0"/>
+              <w:pBdr>
+                <w:top w:space="0" w:sz="0" w:val="nil"/>
+                <w:left w:space="0" w:sz="0" w:val="nil"/>
+                <w:bottom w:space="0" w:sz="0" w:val="nil"/>
+                <w:right w:space="0" w:sz="0" w:val="nil"/>
+                <w:between w:space="0" w:sz="0" w:val="nil"/>
+              </w:pBdr>
+              <w:shd w:fill="auto" w:val="clear"/>
+              <w:spacing w:after="0" w:before="0" w:line="240" w:lineRule="auto"/>
+              <w:ind w:left="0" w:right="0" w:firstLine="0"/>
+              <w:jc w:val="left"/>
+              <w:rPr>
+                <w:b w:val="1"/>
+                <w:bCs w:val="1"/>
                 <w:sz w:val="20"/>
                 <w:szCs w:val="20"/>
               </w:rPr>
@@ -875,32 +829,29 @@
             <w:pPr>
               <w:keepNext w:val="0"/>
               <w:keepLines w:val="0"/>
-              <w:pageBreakBefore w:val="0"/>
-              <w:widowControl w:val="0"/>
-              <w:pBdr>
-                <w:top w:space="0" w:sz="0" w:val="nil"/>
-                <w:left w:space="0" w:sz="0" w:val="nil"/>
-                <w:bottom w:space="0" w:sz="0" w:val="nil"/>
-                <w:right w:space="0" w:sz="0" w:val="nil"/>
-                <w:between w:space="0" w:sz="0" w:val="nil"/>
-              </w:pBdr>
-              <w:shd w:fill="auto" w:val="clear"/>
-              <w:spacing w:after="0" w:before="0" w:line="240" w:lineRule="auto"/>
-              <w:ind w:left="0" w:right="0" w:firstLine="0"/>
-              <w:jc w:val="left"/>
-              <w:rPr>
-                <w:b w:val="1"/>
-                <w:bCs w:val="1"/>
-                <w:color w:val="525252"/>
-                <w:sz w:val="20"/>
-                <w:szCs w:val="20"/>
-              </w:rPr>
-            </w:pPr>
-            <w:r>
-              <w:rPr>
-                <w:b w:val="1"/>
-                <w:bCs w:val="1"/>
-                <w:color w:val="525252"/>
+              <w:widowControl w:val="0"/>
+              <w:pBdr>
+                <w:top w:space="0" w:sz="0" w:val="nil"/>
+                <w:left w:space="0" w:sz="0" w:val="nil"/>
+                <w:bottom w:space="0" w:sz="0" w:val="nil"/>
+                <w:right w:space="0" w:sz="0" w:val="nil"/>
+                <w:between w:space="0" w:sz="0" w:val="nil"/>
+              </w:pBdr>
+              <w:shd w:fill="auto" w:val="clear"/>
+              <w:spacing w:after="0" w:before="0" w:line="240" w:lineRule="auto"/>
+              <w:ind w:left="0" w:right="0" w:firstLine="0"/>
+              <w:jc w:val="left"/>
+              <w:rPr>
+                <w:b w:val="1"/>
+                <w:bCs w:val="1"/>
+                <w:sz w:val="20"/>
+                <w:szCs w:val="20"/>
+              </w:rPr>
+            </w:pPr>
+            <w:r>
+              <w:rPr>
+                <w:b w:val="1"/>
+                <w:bCs w:val="1"/>
                 <w:sz w:val="20"/>
                 <w:szCs w:val="20"/>
                 <w:rtl w:val="0"/>
@@ -924,28 +875,25 @@
             <w:pPr>
               <w:keepNext w:val="0"/>
               <w:keepLines w:val="0"/>
-              <w:pageBreakBefore w:val="0"/>
-              <w:widowControl w:val="0"/>
-              <w:pBdr>
-                <w:top w:space="0" w:sz="0" w:val="nil"/>
-                <w:left w:space="0" w:sz="0" w:val="nil"/>
-                <w:bottom w:space="0" w:sz="0" w:val="nil"/>
-                <w:right w:space="0" w:sz="0" w:val="nil"/>
-                <w:between w:space="0" w:sz="0" w:val="nil"/>
-              </w:pBdr>
-              <w:shd w:fill="auto" w:val="clear"/>
-              <w:spacing w:after="0" w:before="0" w:line="240" w:lineRule="auto"/>
-              <w:ind w:left="0" w:right="0" w:firstLine="0"/>
-              <w:jc w:val="left"/>
-              <w:rPr>
-                <w:color w:val="525252"/>
-                <w:sz w:val="20"/>
-                <w:szCs w:val="20"/>
-              </w:rPr>
-            </w:pPr>
-            <w:r>
-              <w:rPr>
-                <w:color w:val="525252"/>
+              <w:widowControl w:val="0"/>
+              <w:pBdr>
+                <w:top w:space="0" w:sz="0" w:val="nil"/>
+                <w:left w:space="0" w:sz="0" w:val="nil"/>
+                <w:bottom w:space="0" w:sz="0" w:val="nil"/>
+                <w:right w:space="0" w:sz="0" w:val="nil"/>
+                <w:between w:space="0" w:sz="0" w:val="nil"/>
+              </w:pBdr>
+              <w:shd w:fill="auto" w:val="clear"/>
+              <w:spacing w:after="0" w:before="0" w:line="240" w:lineRule="auto"/>
+              <w:ind w:left="0" w:right="0" w:firstLine="0"/>
+              <w:jc w:val="left"/>
+              <w:rPr>
+                <w:sz w:val="20"/>
+                <w:szCs w:val="20"/>
+              </w:rPr>
+            </w:pPr>
+            <w:r>
+              <w:rPr>
                 <w:sz w:val="20"/>
                 <w:szCs w:val="20"/>
                 <w:rtl w:val="0"/>
@@ -969,32 +917,29 @@
             <w:pPr>
               <w:keepNext w:val="0"/>
               <w:keepLines w:val="0"/>
-              <w:pageBreakBefore w:val="0"/>
-              <w:widowControl w:val="0"/>
-              <w:pBdr>
-                <w:top w:space="0" w:sz="0" w:val="nil"/>
-                <w:left w:space="0" w:sz="0" w:val="nil"/>
-                <w:bottom w:space="0" w:sz="0" w:val="nil"/>
-                <w:right w:space="0" w:sz="0" w:val="nil"/>
-                <w:between w:space="0" w:sz="0" w:val="nil"/>
-              </w:pBdr>
-              <w:shd w:fill="auto" w:val="clear"/>
-              <w:spacing w:after="0" w:before="0" w:line="240" w:lineRule="auto"/>
-              <w:ind w:left="0" w:right="0" w:firstLine="0"/>
-              <w:jc w:val="left"/>
-              <w:rPr>
-                <w:b w:val="1"/>
-                <w:bCs w:val="1"/>
-                <w:color w:val="525252"/>
-                <w:sz w:val="20"/>
-                <w:szCs w:val="20"/>
-              </w:rPr>
-            </w:pPr>
-            <w:r>
-              <w:rPr>
-                <w:b w:val="1"/>
-                <w:bCs w:val="1"/>
-                <w:color w:val="525252"/>
+              <w:widowControl w:val="0"/>
+              <w:pBdr>
+                <w:top w:space="0" w:sz="0" w:val="nil"/>
+                <w:left w:space="0" w:sz="0" w:val="nil"/>
+                <w:bottom w:space="0" w:sz="0" w:val="nil"/>
+                <w:right w:space="0" w:sz="0" w:val="nil"/>
+                <w:between w:space="0" w:sz="0" w:val="nil"/>
+              </w:pBdr>
+              <w:shd w:fill="auto" w:val="clear"/>
+              <w:spacing w:after="0" w:before="0" w:line="240" w:lineRule="auto"/>
+              <w:ind w:left="0" w:right="0" w:firstLine="0"/>
+              <w:jc w:val="left"/>
+              <w:rPr>
+                <w:b w:val="1"/>
+                <w:bCs w:val="1"/>
+                <w:sz w:val="20"/>
+                <w:szCs w:val="20"/>
+              </w:rPr>
+            </w:pPr>
+            <w:r>
+              <w:rPr>
+                <w:b w:val="1"/>
+                <w:bCs w:val="1"/>
                 <w:sz w:val="20"/>
                 <w:szCs w:val="20"/>
                 <w:rtl w:val="0"/>
@@ -1024,32 +969,29 @@
             <w:pPr>
               <w:keepNext w:val="0"/>
               <w:keepLines w:val="0"/>
-              <w:pageBreakBefore w:val="0"/>
-              <w:widowControl w:val="0"/>
-              <w:pBdr>
-                <w:top w:space="0" w:sz="0" w:val="nil"/>
-                <w:left w:space="0" w:sz="0" w:val="nil"/>
-                <w:bottom w:space="0" w:sz="0" w:val="nil"/>
-                <w:right w:space="0" w:sz="0" w:val="nil"/>
-                <w:between w:space="0" w:sz="0" w:val="nil"/>
-              </w:pBdr>
-              <w:shd w:fill="auto" w:val="clear"/>
-              <w:spacing w:after="0" w:before="0" w:line="240" w:lineRule="auto"/>
-              <w:ind w:left="0" w:right="0" w:firstLine="0"/>
-              <w:jc w:val="left"/>
-              <w:rPr>
-                <w:b w:val="1"/>
-                <w:bCs w:val="1"/>
-                <w:color w:val="525252"/>
-                <w:sz w:val="20"/>
-                <w:szCs w:val="20"/>
-              </w:rPr>
-            </w:pPr>
-            <w:r>
-              <w:rPr>
-                <w:b w:val="1"/>
-                <w:bCs w:val="1"/>
-                <w:color w:val="525252"/>
+              <w:widowControl w:val="0"/>
+              <w:pBdr>
+                <w:top w:space="0" w:sz="0" w:val="nil"/>
+                <w:left w:space="0" w:sz="0" w:val="nil"/>
+                <w:bottom w:space="0" w:sz="0" w:val="nil"/>
+                <w:right w:space="0" w:sz="0" w:val="nil"/>
+                <w:between w:space="0" w:sz="0" w:val="nil"/>
+              </w:pBdr>
+              <w:shd w:fill="auto" w:val="clear"/>
+              <w:spacing w:after="0" w:before="0" w:line="240" w:lineRule="auto"/>
+              <w:ind w:left="0" w:right="0" w:firstLine="0"/>
+              <w:jc w:val="left"/>
+              <w:rPr>
+                <w:b w:val="1"/>
+                <w:bCs w:val="1"/>
+                <w:sz w:val="20"/>
+                <w:szCs w:val="20"/>
+              </w:rPr>
+            </w:pPr>
+            <w:r>
+              <w:rPr>
+                <w:b w:val="1"/>
+                <w:bCs w:val="1"/>
                 <w:sz w:val="20"/>
                 <w:szCs w:val="20"/>
                 <w:rtl w:val="0"/>
@@ -1073,28 +1015,25 @@
             <w:pPr>
               <w:keepNext w:val="0"/>
               <w:keepLines w:val="0"/>
-              <w:pageBreakBefore w:val="0"/>
-              <w:widowControl w:val="0"/>
-              <w:pBdr>
-                <w:top w:space="0" w:sz="0" w:val="nil"/>
-                <w:left w:space="0" w:sz="0" w:val="nil"/>
-                <w:bottom w:space="0" w:sz="0" w:val="nil"/>
-                <w:right w:space="0" w:sz="0" w:val="nil"/>
-                <w:between w:space="0" w:sz="0" w:val="nil"/>
-              </w:pBdr>
-              <w:shd w:fill="auto" w:val="clear"/>
-              <w:spacing w:after="0" w:before="0" w:line="240" w:lineRule="auto"/>
-              <w:ind w:left="0" w:right="0" w:firstLine="0"/>
-              <w:jc w:val="left"/>
-              <w:rPr>
-                <w:color w:val="525252"/>
-                <w:sz w:val="20"/>
-                <w:szCs w:val="20"/>
-              </w:rPr>
-            </w:pPr>
-            <w:r>
-              <w:rPr>
-                <w:color w:val="525252"/>
+              <w:widowControl w:val="0"/>
+              <w:pBdr>
+                <w:top w:space="0" w:sz="0" w:val="nil"/>
+                <w:left w:space="0" w:sz="0" w:val="nil"/>
+                <w:bottom w:space="0" w:sz="0" w:val="nil"/>
+                <w:right w:space="0" w:sz="0" w:val="nil"/>
+                <w:between w:space="0" w:sz="0" w:val="nil"/>
+              </w:pBdr>
+              <w:shd w:fill="auto" w:val="clear"/>
+              <w:spacing w:after="0" w:before="0" w:line="240" w:lineRule="auto"/>
+              <w:ind w:left="0" w:right="0" w:firstLine="0"/>
+              <w:jc w:val="left"/>
+              <w:rPr>
+                <w:sz w:val="20"/>
+                <w:szCs w:val="20"/>
+              </w:rPr>
+            </w:pPr>
+            <w:r>
+              <w:rPr>
                 <w:sz w:val="20"/>
                 <w:szCs w:val="20"/>
                 <w:rtl w:val="0"/>
@@ -1118,32 +1057,29 @@
             <w:pPr>
               <w:keepNext w:val="0"/>
               <w:keepLines w:val="0"/>
-              <w:pageBreakBefore w:val="0"/>
-              <w:widowControl w:val="0"/>
-              <w:pBdr>
-                <w:top w:space="0" w:sz="0" w:val="nil"/>
-                <w:left w:space="0" w:sz="0" w:val="nil"/>
-                <w:bottom w:space="0" w:sz="0" w:val="nil"/>
-                <w:right w:space="0" w:sz="0" w:val="nil"/>
-                <w:between w:space="0" w:sz="0" w:val="nil"/>
-              </w:pBdr>
-              <w:shd w:fill="auto" w:val="clear"/>
-              <w:spacing w:after="0" w:before="0" w:line="240" w:lineRule="auto"/>
-              <w:ind w:left="0" w:right="0" w:firstLine="0"/>
-              <w:jc w:val="left"/>
-              <w:rPr>
-                <w:b w:val="1"/>
-                <w:bCs w:val="1"/>
-                <w:color w:val="525252"/>
-                <w:sz w:val="20"/>
-                <w:szCs w:val="20"/>
-              </w:rPr>
-            </w:pPr>
-            <w:r>
-              <w:rPr>
-                <w:b w:val="1"/>
-                <w:bCs w:val="1"/>
-                <w:color w:val="525252"/>
+              <w:widowControl w:val="0"/>
+              <w:pBdr>
+                <w:top w:space="0" w:sz="0" w:val="nil"/>
+                <w:left w:space="0" w:sz="0" w:val="nil"/>
+                <w:bottom w:space="0" w:sz="0" w:val="nil"/>
+                <w:right w:space="0" w:sz="0" w:val="nil"/>
+                <w:between w:space="0" w:sz="0" w:val="nil"/>
+              </w:pBdr>
+              <w:shd w:fill="auto" w:val="clear"/>
+              <w:spacing w:after="0" w:before="0" w:line="240" w:lineRule="auto"/>
+              <w:ind w:left="0" w:right="0" w:firstLine="0"/>
+              <w:jc w:val="left"/>
+              <w:rPr>
+                <w:b w:val="1"/>
+                <w:bCs w:val="1"/>
+                <w:sz w:val="20"/>
+                <w:szCs w:val="20"/>
+              </w:rPr>
+            </w:pPr>
+            <w:r>
+              <w:rPr>
+                <w:b w:val="1"/>
+                <w:bCs w:val="1"/>
                 <w:sz w:val="20"/>
                 <w:szCs w:val="20"/>
                 <w:rtl w:val="0"/>
@@ -1173,32 +1109,29 @@
             <w:pPr>
               <w:keepNext w:val="0"/>
               <w:keepLines w:val="0"/>
-              <w:pageBreakBefore w:val="0"/>
-              <w:widowControl w:val="0"/>
-              <w:pBdr>
-                <w:top w:space="0" w:sz="0" w:val="nil"/>
-                <w:left w:space="0" w:sz="0" w:val="nil"/>
-                <w:bottom w:space="0" w:sz="0" w:val="nil"/>
-                <w:right w:space="0" w:sz="0" w:val="nil"/>
-                <w:between w:space="0" w:sz="0" w:val="nil"/>
-              </w:pBdr>
-              <w:shd w:fill="auto" w:val="clear"/>
-              <w:spacing w:after="0" w:before="0" w:line="240" w:lineRule="auto"/>
-              <w:ind w:left="0" w:right="0" w:firstLine="0"/>
-              <w:jc w:val="left"/>
-              <w:rPr>
-                <w:b w:val="1"/>
-                <w:bCs w:val="1"/>
-                <w:color w:val="525252"/>
-                <w:sz w:val="20"/>
-                <w:szCs w:val="20"/>
-              </w:rPr>
-            </w:pPr>
-            <w:r>
-              <w:rPr>
-                <w:b w:val="1"/>
-                <w:bCs w:val="1"/>
-                <w:color w:val="525252"/>
+              <w:widowControl w:val="0"/>
+              <w:pBdr>
+                <w:top w:space="0" w:sz="0" w:val="nil"/>
+                <w:left w:space="0" w:sz="0" w:val="nil"/>
+                <w:bottom w:space="0" w:sz="0" w:val="nil"/>
+                <w:right w:space="0" w:sz="0" w:val="nil"/>
+                <w:between w:space="0" w:sz="0" w:val="nil"/>
+              </w:pBdr>
+              <w:shd w:fill="auto" w:val="clear"/>
+              <w:spacing w:after="0" w:before="0" w:line="240" w:lineRule="auto"/>
+              <w:ind w:left="0" w:right="0" w:firstLine="0"/>
+              <w:jc w:val="left"/>
+              <w:rPr>
+                <w:b w:val="1"/>
+                <w:bCs w:val="1"/>
+                <w:sz w:val="20"/>
+                <w:szCs w:val="20"/>
+              </w:rPr>
+            </w:pPr>
+            <w:r>
+              <w:rPr>
+                <w:b w:val="1"/>
+                <w:bCs w:val="1"/>
                 <w:sz w:val="20"/>
                 <w:szCs w:val="20"/>
                 <w:rtl w:val="0"/>
@@ -1222,28 +1155,25 @@
             <w:pPr>
               <w:keepNext w:val="0"/>
               <w:keepLines w:val="0"/>
-              <w:pageBreakBefore w:val="0"/>
-              <w:widowControl w:val="0"/>
-              <w:pBdr>
-                <w:top w:space="0" w:sz="0" w:val="nil"/>
-                <w:left w:space="0" w:sz="0" w:val="nil"/>
-                <w:bottom w:space="0" w:sz="0" w:val="nil"/>
-                <w:right w:space="0" w:sz="0" w:val="nil"/>
-                <w:between w:space="0" w:sz="0" w:val="nil"/>
-              </w:pBdr>
-              <w:shd w:fill="auto" w:val="clear"/>
-              <w:spacing w:after="0" w:before="0" w:line="240" w:lineRule="auto"/>
-              <w:ind w:left="0" w:right="0" w:firstLine="0"/>
-              <w:jc w:val="left"/>
-              <w:rPr>
-                <w:color w:val="525252"/>
-                <w:sz w:val="20"/>
-                <w:szCs w:val="20"/>
-              </w:rPr>
-            </w:pPr>
-            <w:r>
-              <w:rPr>
-                <w:color w:val="525252"/>
+              <w:widowControl w:val="0"/>
+              <w:pBdr>
+                <w:top w:space="0" w:sz="0" w:val="nil"/>
+                <w:left w:space="0" w:sz="0" w:val="nil"/>
+                <w:bottom w:space="0" w:sz="0" w:val="nil"/>
+                <w:right w:space="0" w:sz="0" w:val="nil"/>
+                <w:between w:space="0" w:sz="0" w:val="nil"/>
+              </w:pBdr>
+              <w:shd w:fill="auto" w:val="clear"/>
+              <w:spacing w:after="0" w:before="0" w:line="240" w:lineRule="auto"/>
+              <w:ind w:left="0" w:right="0" w:firstLine="0"/>
+              <w:jc w:val="left"/>
+              <w:rPr>
+                <w:sz w:val="20"/>
+                <w:szCs w:val="20"/>
+              </w:rPr>
+            </w:pPr>
+            <w:r>
+              <w:rPr>
                 <w:sz w:val="20"/>
                 <w:szCs w:val="20"/>
                 <w:rtl w:val="0"/>
@@ -1267,32 +1197,29 @@
             <w:pPr>
               <w:keepNext w:val="0"/>
               <w:keepLines w:val="0"/>
-              <w:pageBreakBefore w:val="0"/>
-              <w:widowControl w:val="0"/>
-              <w:pBdr>
-                <w:top w:space="0" w:sz="0" w:val="nil"/>
-                <w:left w:space="0" w:sz="0" w:val="nil"/>
-                <w:bottom w:space="0" w:sz="0" w:val="nil"/>
-                <w:right w:space="0" w:sz="0" w:val="nil"/>
-                <w:between w:space="0" w:sz="0" w:val="nil"/>
-              </w:pBdr>
-              <w:shd w:fill="auto" w:val="clear"/>
-              <w:spacing w:after="0" w:before="0" w:line="240" w:lineRule="auto"/>
-              <w:ind w:left="0" w:right="0" w:firstLine="0"/>
-              <w:jc w:val="left"/>
-              <w:rPr>
-                <w:b w:val="1"/>
-                <w:bCs w:val="1"/>
-                <w:color w:val="525252"/>
-                <w:sz w:val="20"/>
-                <w:szCs w:val="20"/>
-              </w:rPr>
-            </w:pPr>
-            <w:r>
-              <w:rPr>
-                <w:b w:val="1"/>
-                <w:bCs w:val="1"/>
-                <w:color w:val="525252"/>
+              <w:widowControl w:val="0"/>
+              <w:pBdr>
+                <w:top w:space="0" w:sz="0" w:val="nil"/>
+                <w:left w:space="0" w:sz="0" w:val="nil"/>
+                <w:bottom w:space="0" w:sz="0" w:val="nil"/>
+                <w:right w:space="0" w:sz="0" w:val="nil"/>
+                <w:between w:space="0" w:sz="0" w:val="nil"/>
+              </w:pBdr>
+              <w:shd w:fill="auto" w:val="clear"/>
+              <w:spacing w:after="0" w:before="0" w:line="240" w:lineRule="auto"/>
+              <w:ind w:left="0" w:right="0" w:firstLine="0"/>
+              <w:jc w:val="left"/>
+              <w:rPr>
+                <w:b w:val="1"/>
+                <w:bCs w:val="1"/>
+                <w:sz w:val="20"/>
+                <w:szCs w:val="20"/>
+              </w:rPr>
+            </w:pPr>
+            <w:r>
+              <w:rPr>
+                <w:b w:val="1"/>
+                <w:bCs w:val="1"/>
                 <w:sz w:val="20"/>
                 <w:szCs w:val="20"/>
                 <w:rtl w:val="0"/>
@@ -1322,32 +1249,29 @@
             <w:pPr>
               <w:keepNext w:val="0"/>
               <w:keepLines w:val="0"/>
-              <w:pageBreakBefore w:val="0"/>
-              <w:widowControl w:val="0"/>
-              <w:pBdr>
-                <w:top w:space="0" w:sz="0" w:val="nil"/>
-                <w:left w:space="0" w:sz="0" w:val="nil"/>
-                <w:bottom w:space="0" w:sz="0" w:val="nil"/>
-                <w:right w:space="0" w:sz="0" w:val="nil"/>
-                <w:between w:space="0" w:sz="0" w:val="nil"/>
-              </w:pBdr>
-              <w:shd w:fill="auto" w:val="clear"/>
-              <w:spacing w:after="0" w:before="0" w:line="240" w:lineRule="auto"/>
-              <w:ind w:left="0" w:right="0" w:firstLine="0"/>
-              <w:jc w:val="left"/>
-              <w:rPr>
-                <w:b w:val="1"/>
-                <w:bCs w:val="1"/>
-                <w:color w:val="525252"/>
-                <w:sz w:val="20"/>
-                <w:szCs w:val="20"/>
-              </w:rPr>
-            </w:pPr>
-            <w:r>
-              <w:rPr>
-                <w:b w:val="1"/>
-                <w:bCs w:val="1"/>
-                <w:color w:val="525252"/>
+              <w:widowControl w:val="0"/>
+              <w:pBdr>
+                <w:top w:space="0" w:sz="0" w:val="nil"/>
+                <w:left w:space="0" w:sz="0" w:val="nil"/>
+                <w:bottom w:space="0" w:sz="0" w:val="nil"/>
+                <w:right w:space="0" w:sz="0" w:val="nil"/>
+                <w:between w:space="0" w:sz="0" w:val="nil"/>
+              </w:pBdr>
+              <w:shd w:fill="auto" w:val="clear"/>
+              <w:spacing w:after="0" w:before="0" w:line="240" w:lineRule="auto"/>
+              <w:ind w:left="0" w:right="0" w:firstLine="0"/>
+              <w:jc w:val="left"/>
+              <w:rPr>
+                <w:b w:val="1"/>
+                <w:bCs w:val="1"/>
+                <w:sz w:val="20"/>
+                <w:szCs w:val="20"/>
+              </w:rPr>
+            </w:pPr>
+            <w:r>
+              <w:rPr>
+                <w:b w:val="1"/>
+                <w:bCs w:val="1"/>
                 <w:sz w:val="20"/>
                 <w:szCs w:val="20"/>
                 <w:rtl w:val="0"/>
@@ -1371,28 +1295,25 @@
             <w:pPr>
               <w:keepNext w:val="0"/>
               <w:keepLines w:val="0"/>
-              <w:pageBreakBefore w:val="0"/>
-              <w:widowControl w:val="0"/>
-              <w:pBdr>
-                <w:top w:space="0" w:sz="0" w:val="nil"/>
-                <w:left w:space="0" w:sz="0" w:val="nil"/>
-                <w:bottom w:space="0" w:sz="0" w:val="nil"/>
-                <w:right w:space="0" w:sz="0" w:val="nil"/>
-                <w:between w:space="0" w:sz="0" w:val="nil"/>
-              </w:pBdr>
-              <w:shd w:fill="auto" w:val="clear"/>
-              <w:spacing w:after="0" w:before="0" w:line="240" w:lineRule="auto"/>
-              <w:ind w:left="0" w:right="0" w:firstLine="0"/>
-              <w:jc w:val="left"/>
-              <w:rPr>
-                <w:color w:val="525252"/>
-                <w:sz w:val="20"/>
-                <w:szCs w:val="20"/>
-              </w:rPr>
-            </w:pPr>
-            <w:r>
-              <w:rPr>
-                <w:color w:val="525252"/>
+              <w:widowControl w:val="0"/>
+              <w:pBdr>
+                <w:top w:space="0" w:sz="0" w:val="nil"/>
+                <w:left w:space="0" w:sz="0" w:val="nil"/>
+                <w:bottom w:space="0" w:sz="0" w:val="nil"/>
+                <w:right w:space="0" w:sz="0" w:val="nil"/>
+                <w:between w:space="0" w:sz="0" w:val="nil"/>
+              </w:pBdr>
+              <w:shd w:fill="auto" w:val="clear"/>
+              <w:spacing w:after="0" w:before="0" w:line="240" w:lineRule="auto"/>
+              <w:ind w:left="0" w:right="0" w:firstLine="0"/>
+              <w:jc w:val="left"/>
+              <w:rPr>
+                <w:sz w:val="20"/>
+                <w:szCs w:val="20"/>
+              </w:rPr>
+            </w:pPr>
+            <w:r>
+              <w:rPr>
                 <w:sz w:val="20"/>
                 <w:szCs w:val="20"/>
                 <w:rtl w:val="0"/>
@@ -1416,32 +1337,29 @@
             <w:pPr>
               <w:keepNext w:val="0"/>
               <w:keepLines w:val="0"/>
-              <w:pageBreakBefore w:val="0"/>
-              <w:widowControl w:val="0"/>
-              <w:pBdr>
-                <w:top w:space="0" w:sz="0" w:val="nil"/>
-                <w:left w:space="0" w:sz="0" w:val="nil"/>
-                <w:bottom w:space="0" w:sz="0" w:val="nil"/>
-                <w:right w:space="0" w:sz="0" w:val="nil"/>
-                <w:between w:space="0" w:sz="0" w:val="nil"/>
-              </w:pBdr>
-              <w:shd w:fill="auto" w:val="clear"/>
-              <w:spacing w:after="0" w:before="0" w:line="240" w:lineRule="auto"/>
-              <w:ind w:left="0" w:right="0" w:firstLine="0"/>
-              <w:jc w:val="left"/>
-              <w:rPr>
-                <w:b w:val="1"/>
-                <w:bCs w:val="1"/>
-                <w:color w:val="525252"/>
-                <w:sz w:val="20"/>
-                <w:szCs w:val="20"/>
-              </w:rPr>
-            </w:pPr>
-            <w:r>
-              <w:rPr>
-                <w:b w:val="1"/>
-                <w:bCs w:val="1"/>
-                <w:color w:val="525252"/>
+              <w:widowControl w:val="0"/>
+              <w:pBdr>
+                <w:top w:space="0" w:sz="0" w:val="nil"/>
+                <w:left w:space="0" w:sz="0" w:val="nil"/>
+                <w:bottom w:space="0" w:sz="0" w:val="nil"/>
+                <w:right w:space="0" w:sz="0" w:val="nil"/>
+                <w:between w:space="0" w:sz="0" w:val="nil"/>
+              </w:pBdr>
+              <w:shd w:fill="auto" w:val="clear"/>
+              <w:spacing w:after="0" w:before="0" w:line="240" w:lineRule="auto"/>
+              <w:ind w:left="0" w:right="0" w:firstLine="0"/>
+              <w:jc w:val="left"/>
+              <w:rPr>
+                <w:b w:val="1"/>
+                <w:bCs w:val="1"/>
+                <w:sz w:val="20"/>
+                <w:szCs w:val="20"/>
+              </w:rPr>
+            </w:pPr>
+            <w:r>
+              <w:rPr>
+                <w:b w:val="1"/>
+                <w:bCs w:val="1"/>
                 <w:sz w:val="20"/>
                 <w:szCs w:val="20"/>
                 <w:rtl w:val="0"/>
@@ -1471,32 +1389,29 @@
             <w:pPr>
               <w:keepNext w:val="0"/>
               <w:keepLines w:val="0"/>
-              <w:pageBreakBefore w:val="0"/>
-              <w:widowControl w:val="0"/>
-              <w:pBdr>
-                <w:top w:space="0" w:sz="0" w:val="nil"/>
-                <w:left w:space="0" w:sz="0" w:val="nil"/>
-                <w:bottom w:space="0" w:sz="0" w:val="nil"/>
-                <w:right w:space="0" w:sz="0" w:val="nil"/>
-                <w:between w:space="0" w:sz="0" w:val="nil"/>
-              </w:pBdr>
-              <w:shd w:fill="auto" w:val="clear"/>
-              <w:spacing w:after="0" w:before="0" w:line="240" w:lineRule="auto"/>
-              <w:ind w:left="0" w:right="0" w:firstLine="0"/>
-              <w:jc w:val="left"/>
-              <w:rPr>
-                <w:b w:val="1"/>
-                <w:bCs w:val="1"/>
-                <w:color w:val="525252"/>
-                <w:sz w:val="20"/>
-                <w:szCs w:val="20"/>
-              </w:rPr>
-            </w:pPr>
-            <w:r>
-              <w:rPr>
-                <w:b w:val="1"/>
-                <w:bCs w:val="1"/>
-                <w:color w:val="525252"/>
+              <w:widowControl w:val="0"/>
+              <w:pBdr>
+                <w:top w:space="0" w:sz="0" w:val="nil"/>
+                <w:left w:space="0" w:sz="0" w:val="nil"/>
+                <w:bottom w:space="0" w:sz="0" w:val="nil"/>
+                <w:right w:space="0" w:sz="0" w:val="nil"/>
+                <w:between w:space="0" w:sz="0" w:val="nil"/>
+              </w:pBdr>
+              <w:shd w:fill="auto" w:val="clear"/>
+              <w:spacing w:after="0" w:before="0" w:line="240" w:lineRule="auto"/>
+              <w:ind w:left="0" w:right="0" w:firstLine="0"/>
+              <w:jc w:val="left"/>
+              <w:rPr>
+                <w:b w:val="1"/>
+                <w:bCs w:val="1"/>
+                <w:sz w:val="20"/>
+                <w:szCs w:val="20"/>
+              </w:rPr>
+            </w:pPr>
+            <w:r>
+              <w:rPr>
+                <w:b w:val="1"/>
+                <w:bCs w:val="1"/>
                 <w:sz w:val="20"/>
                 <w:szCs w:val="20"/>
                 <w:rtl w:val="0"/>
@@ -1520,28 +1435,25 @@
             <w:pPr>
               <w:keepNext w:val="0"/>
               <w:keepLines w:val="0"/>
-              <w:pageBreakBefore w:val="0"/>
-              <w:widowControl w:val="0"/>
-              <w:pBdr>
-                <w:top w:space="0" w:sz="0" w:val="nil"/>
-                <w:left w:space="0" w:sz="0" w:val="nil"/>
-                <w:bottom w:space="0" w:sz="0" w:val="nil"/>
-                <w:right w:space="0" w:sz="0" w:val="nil"/>
-                <w:between w:space="0" w:sz="0" w:val="nil"/>
-              </w:pBdr>
-              <w:shd w:fill="auto" w:val="clear"/>
-              <w:spacing w:after="0" w:before="0" w:line="240" w:lineRule="auto"/>
-              <w:ind w:left="0" w:right="0" w:firstLine="0"/>
-              <w:jc w:val="left"/>
-              <w:rPr>
-                <w:color w:val="525252"/>
-                <w:sz w:val="20"/>
-                <w:szCs w:val="20"/>
-              </w:rPr>
-            </w:pPr>
-            <w:r>
-              <w:rPr>
-                <w:color w:val="525252"/>
+              <w:widowControl w:val="0"/>
+              <w:pBdr>
+                <w:top w:space="0" w:sz="0" w:val="nil"/>
+                <w:left w:space="0" w:sz="0" w:val="nil"/>
+                <w:bottom w:space="0" w:sz="0" w:val="nil"/>
+                <w:right w:space="0" w:sz="0" w:val="nil"/>
+                <w:between w:space="0" w:sz="0" w:val="nil"/>
+              </w:pBdr>
+              <w:shd w:fill="auto" w:val="clear"/>
+              <w:spacing w:after="0" w:before="0" w:line="240" w:lineRule="auto"/>
+              <w:ind w:left="0" w:right="0" w:firstLine="0"/>
+              <w:jc w:val="left"/>
+              <w:rPr>
+                <w:sz w:val="20"/>
+                <w:szCs w:val="20"/>
+              </w:rPr>
+            </w:pPr>
+            <w:r>
+              <w:rPr>
                 <w:sz w:val="20"/>
                 <w:szCs w:val="20"/>
                 <w:rtl w:val="0"/>
@@ -1565,32 +1477,29 @@
             <w:pPr>
               <w:keepNext w:val="0"/>
               <w:keepLines w:val="0"/>
-              <w:pageBreakBefore w:val="0"/>
-              <w:widowControl w:val="0"/>
-              <w:pBdr>
-                <w:top w:space="0" w:sz="0" w:val="nil"/>
-                <w:left w:space="0" w:sz="0" w:val="nil"/>
-                <w:bottom w:space="0" w:sz="0" w:val="nil"/>
-                <w:right w:space="0" w:sz="0" w:val="nil"/>
-                <w:between w:space="0" w:sz="0" w:val="nil"/>
-              </w:pBdr>
-              <w:shd w:fill="auto" w:val="clear"/>
-              <w:spacing w:after="0" w:before="0" w:line="240" w:lineRule="auto"/>
-              <w:ind w:left="0" w:right="0" w:firstLine="0"/>
-              <w:jc w:val="left"/>
-              <w:rPr>
-                <w:b w:val="1"/>
-                <w:bCs w:val="1"/>
-                <w:color w:val="525252"/>
-                <w:sz w:val="20"/>
-                <w:szCs w:val="20"/>
-              </w:rPr>
-            </w:pPr>
-            <w:r>
-              <w:rPr>
-                <w:b w:val="1"/>
-                <w:bCs w:val="1"/>
-                <w:color w:val="525252"/>
+              <w:widowControl w:val="0"/>
+              <w:pBdr>
+                <w:top w:space="0" w:sz="0" w:val="nil"/>
+                <w:left w:space="0" w:sz="0" w:val="nil"/>
+                <w:bottom w:space="0" w:sz="0" w:val="nil"/>
+                <w:right w:space="0" w:sz="0" w:val="nil"/>
+                <w:between w:space="0" w:sz="0" w:val="nil"/>
+              </w:pBdr>
+              <w:shd w:fill="auto" w:val="clear"/>
+              <w:spacing w:after="0" w:before="0" w:line="240" w:lineRule="auto"/>
+              <w:ind w:left="0" w:right="0" w:firstLine="0"/>
+              <w:jc w:val="left"/>
+              <w:rPr>
+                <w:b w:val="1"/>
+                <w:bCs w:val="1"/>
+                <w:sz w:val="20"/>
+                <w:szCs w:val="20"/>
+              </w:rPr>
+            </w:pPr>
+            <w:r>
+              <w:rPr>
+                <w:b w:val="1"/>
+                <w:bCs w:val="1"/>
                 <w:sz w:val="20"/>
                 <w:szCs w:val="20"/>
                 <w:rtl w:val="0"/>
@@ -1620,32 +1529,29 @@
             <w:pPr>
               <w:keepNext w:val="0"/>
               <w:keepLines w:val="0"/>
-              <w:pageBreakBefore w:val="0"/>
-              <w:widowControl w:val="0"/>
-              <w:pBdr>
-                <w:top w:space="0" w:sz="0" w:val="nil"/>
-                <w:left w:space="0" w:sz="0" w:val="nil"/>
-                <w:bottom w:space="0" w:sz="0" w:val="nil"/>
-                <w:right w:space="0" w:sz="0" w:val="nil"/>
-                <w:between w:space="0" w:sz="0" w:val="nil"/>
-              </w:pBdr>
-              <w:shd w:fill="auto" w:val="clear"/>
-              <w:spacing w:after="0" w:before="0" w:line="240" w:lineRule="auto"/>
-              <w:ind w:left="0" w:right="0" w:firstLine="0"/>
-              <w:jc w:val="left"/>
-              <w:rPr>
-                <w:b w:val="1"/>
-                <w:bCs w:val="1"/>
-                <w:color w:val="525252"/>
-                <w:sz w:val="20"/>
-                <w:szCs w:val="20"/>
-              </w:rPr>
-            </w:pPr>
-            <w:r>
-              <w:rPr>
-                <w:b w:val="1"/>
-                <w:bCs w:val="1"/>
-                <w:color w:val="525252"/>
+              <w:widowControl w:val="0"/>
+              <w:pBdr>
+                <w:top w:space="0" w:sz="0" w:val="nil"/>
+                <w:left w:space="0" w:sz="0" w:val="nil"/>
+                <w:bottom w:space="0" w:sz="0" w:val="nil"/>
+                <w:right w:space="0" w:sz="0" w:val="nil"/>
+                <w:between w:space="0" w:sz="0" w:val="nil"/>
+              </w:pBdr>
+              <w:shd w:fill="auto" w:val="clear"/>
+              <w:spacing w:after="0" w:before="0" w:line="240" w:lineRule="auto"/>
+              <w:ind w:left="0" w:right="0" w:firstLine="0"/>
+              <w:jc w:val="left"/>
+              <w:rPr>
+                <w:b w:val="1"/>
+                <w:bCs w:val="1"/>
+                <w:sz w:val="20"/>
+                <w:szCs w:val="20"/>
+              </w:rPr>
+            </w:pPr>
+            <w:r>
+              <w:rPr>
+                <w:b w:val="1"/>
+                <w:bCs w:val="1"/>
                 <w:sz w:val="20"/>
                 <w:szCs w:val="20"/>
                 <w:rtl w:val="0"/>
@@ -1669,28 +1575,25 @@
             <w:pPr>
               <w:keepNext w:val="0"/>
               <w:keepLines w:val="0"/>
-              <w:pageBreakBefore w:val="0"/>
-              <w:widowControl w:val="0"/>
-              <w:pBdr>
-                <w:top w:space="0" w:sz="0" w:val="nil"/>
-                <w:left w:space="0" w:sz="0" w:val="nil"/>
-                <w:bottom w:space="0" w:sz="0" w:val="nil"/>
-                <w:right w:space="0" w:sz="0" w:val="nil"/>
-                <w:between w:space="0" w:sz="0" w:val="nil"/>
-              </w:pBdr>
-              <w:shd w:fill="auto" w:val="clear"/>
-              <w:spacing w:after="0" w:before="0" w:line="240" w:lineRule="auto"/>
-              <w:ind w:left="0" w:right="0" w:firstLine="0"/>
-              <w:jc w:val="left"/>
-              <w:rPr>
-                <w:color w:val="525252"/>
-                <w:sz w:val="20"/>
-                <w:szCs w:val="20"/>
-              </w:rPr>
-            </w:pPr>
-            <w:r>
-              <w:rPr>
-                <w:color w:val="525252"/>
+              <w:widowControl w:val="0"/>
+              <w:pBdr>
+                <w:top w:space="0" w:sz="0" w:val="nil"/>
+                <w:left w:space="0" w:sz="0" w:val="nil"/>
+                <w:bottom w:space="0" w:sz="0" w:val="nil"/>
+                <w:right w:space="0" w:sz="0" w:val="nil"/>
+                <w:between w:space="0" w:sz="0" w:val="nil"/>
+              </w:pBdr>
+              <w:shd w:fill="auto" w:val="clear"/>
+              <w:spacing w:after="0" w:before="0" w:line="240" w:lineRule="auto"/>
+              <w:ind w:left="0" w:right="0" w:firstLine="0"/>
+              <w:jc w:val="left"/>
+              <w:rPr>
+                <w:sz w:val="20"/>
+                <w:szCs w:val="20"/>
+              </w:rPr>
+            </w:pPr>
+            <w:r>
+              <w:rPr>
                 <w:sz w:val="20"/>
                 <w:szCs w:val="20"/>
                 <w:rtl w:val="0"/>
@@ -1714,32 +1617,29 @@
             <w:pPr>
               <w:keepNext w:val="0"/>
               <w:keepLines w:val="0"/>
-              <w:pageBreakBefore w:val="0"/>
-              <w:widowControl w:val="0"/>
-              <w:pBdr>
-                <w:top w:space="0" w:sz="0" w:val="nil"/>
-                <w:left w:space="0" w:sz="0" w:val="nil"/>
-                <w:bottom w:space="0" w:sz="0" w:val="nil"/>
-                <w:right w:space="0" w:sz="0" w:val="nil"/>
-                <w:between w:space="0" w:sz="0" w:val="nil"/>
-              </w:pBdr>
-              <w:shd w:fill="auto" w:val="clear"/>
-              <w:spacing w:after="0" w:before="0" w:line="240" w:lineRule="auto"/>
-              <w:ind w:left="0" w:right="0" w:firstLine="0"/>
-              <w:jc w:val="left"/>
-              <w:rPr>
-                <w:b w:val="1"/>
-                <w:bCs w:val="1"/>
-                <w:color w:val="525252"/>
-                <w:sz w:val="20"/>
-                <w:szCs w:val="20"/>
-              </w:rPr>
-            </w:pPr>
-            <w:r>
-              <w:rPr>
-                <w:b w:val="1"/>
-                <w:bCs w:val="1"/>
-                <w:color w:val="525252"/>
+              <w:widowControl w:val="0"/>
+              <w:pBdr>
+                <w:top w:space="0" w:sz="0" w:val="nil"/>
+                <w:left w:space="0" w:sz="0" w:val="nil"/>
+                <w:bottom w:space="0" w:sz="0" w:val="nil"/>
+                <w:right w:space="0" w:sz="0" w:val="nil"/>
+                <w:between w:space="0" w:sz="0" w:val="nil"/>
+              </w:pBdr>
+              <w:shd w:fill="auto" w:val="clear"/>
+              <w:spacing w:after="0" w:before="0" w:line="240" w:lineRule="auto"/>
+              <w:ind w:left="0" w:right="0" w:firstLine="0"/>
+              <w:jc w:val="left"/>
+              <w:rPr>
+                <w:b w:val="1"/>
+                <w:bCs w:val="1"/>
+                <w:sz w:val="20"/>
+                <w:szCs w:val="20"/>
+              </w:rPr>
+            </w:pPr>
+            <w:r>
+              <w:rPr>
+                <w:b w:val="1"/>
+                <w:bCs w:val="1"/>
                 <w:sz w:val="20"/>
                 <w:szCs w:val="20"/>
                 <w:rtl w:val="0"/>
@@ -1769,32 +1669,29 @@
             <w:pPr>
               <w:keepNext w:val="0"/>
               <w:keepLines w:val="0"/>
-              <w:pageBreakBefore w:val="0"/>
-              <w:widowControl w:val="0"/>
-              <w:pBdr>
-                <w:top w:space="0" w:sz="0" w:val="nil"/>
-                <w:left w:space="0" w:sz="0" w:val="nil"/>
-                <w:bottom w:space="0" w:sz="0" w:val="nil"/>
-                <w:right w:space="0" w:sz="0" w:val="nil"/>
-                <w:between w:space="0" w:sz="0" w:val="nil"/>
-              </w:pBdr>
-              <w:shd w:fill="auto" w:val="clear"/>
-              <w:spacing w:after="0" w:before="0" w:line="240" w:lineRule="auto"/>
-              <w:ind w:left="0" w:right="0" w:firstLine="0"/>
-              <w:jc w:val="left"/>
-              <w:rPr>
-                <w:b w:val="1"/>
-                <w:bCs w:val="1"/>
-                <w:color w:val="525252"/>
-                <w:sz w:val="20"/>
-                <w:szCs w:val="20"/>
-              </w:rPr>
-            </w:pPr>
-            <w:r>
-              <w:rPr>
-                <w:b w:val="1"/>
-                <w:bCs w:val="1"/>
-                <w:color w:val="525252"/>
+              <w:widowControl w:val="0"/>
+              <w:pBdr>
+                <w:top w:space="0" w:sz="0" w:val="nil"/>
+                <w:left w:space="0" w:sz="0" w:val="nil"/>
+                <w:bottom w:space="0" w:sz="0" w:val="nil"/>
+                <w:right w:space="0" w:sz="0" w:val="nil"/>
+                <w:between w:space="0" w:sz="0" w:val="nil"/>
+              </w:pBdr>
+              <w:shd w:fill="auto" w:val="clear"/>
+              <w:spacing w:after="0" w:before="0" w:line="240" w:lineRule="auto"/>
+              <w:ind w:left="0" w:right="0" w:firstLine="0"/>
+              <w:jc w:val="left"/>
+              <w:rPr>
+                <w:b w:val="1"/>
+                <w:bCs w:val="1"/>
+                <w:sz w:val="20"/>
+                <w:szCs w:val="20"/>
+              </w:rPr>
+            </w:pPr>
+            <w:r>
+              <w:rPr>
+                <w:b w:val="1"/>
+                <w:bCs w:val="1"/>
                 <w:sz w:val="20"/>
                 <w:szCs w:val="20"/>
                 <w:rtl w:val="0"/>
@@ -1818,28 +1715,25 @@
             <w:pPr>
               <w:keepNext w:val="0"/>
               <w:keepLines w:val="0"/>
-              <w:pageBreakBefore w:val="0"/>
-              <w:widowControl w:val="0"/>
-              <w:pBdr>
-                <w:top w:space="0" w:sz="0" w:val="nil"/>
-                <w:left w:space="0" w:sz="0" w:val="nil"/>
-                <w:bottom w:space="0" w:sz="0" w:val="nil"/>
-                <w:right w:space="0" w:sz="0" w:val="nil"/>
-                <w:between w:space="0" w:sz="0" w:val="nil"/>
-              </w:pBdr>
-              <w:shd w:fill="auto" w:val="clear"/>
-              <w:spacing w:after="0" w:before="0" w:line="240" w:lineRule="auto"/>
-              <w:ind w:left="0" w:right="0" w:firstLine="0"/>
-              <w:jc w:val="left"/>
-              <w:rPr>
-                <w:color w:val="525252"/>
-                <w:sz w:val="20"/>
-                <w:szCs w:val="20"/>
-              </w:rPr>
-            </w:pPr>
-            <w:r>
-              <w:rPr>
-                <w:color w:val="525252"/>
+              <w:widowControl w:val="0"/>
+              <w:pBdr>
+                <w:top w:space="0" w:sz="0" w:val="nil"/>
+                <w:left w:space="0" w:sz="0" w:val="nil"/>
+                <w:bottom w:space="0" w:sz="0" w:val="nil"/>
+                <w:right w:space="0" w:sz="0" w:val="nil"/>
+                <w:between w:space="0" w:sz="0" w:val="nil"/>
+              </w:pBdr>
+              <w:shd w:fill="auto" w:val="clear"/>
+              <w:spacing w:after="0" w:before="0" w:line="240" w:lineRule="auto"/>
+              <w:ind w:left="0" w:right="0" w:firstLine="0"/>
+              <w:jc w:val="left"/>
+              <w:rPr>
+                <w:sz w:val="20"/>
+                <w:szCs w:val="20"/>
+              </w:rPr>
+            </w:pPr>
+            <w:r>
+              <w:rPr>
                 <w:sz w:val="20"/>
                 <w:szCs w:val="20"/>
                 <w:rtl w:val="0"/>
@@ -1863,32 +1757,29 @@
             <w:pPr>
               <w:keepNext w:val="0"/>
               <w:keepLines w:val="0"/>
-              <w:pageBreakBefore w:val="0"/>
-              <w:widowControl w:val="0"/>
-              <w:pBdr>
-                <w:top w:space="0" w:sz="0" w:val="nil"/>
-                <w:left w:space="0" w:sz="0" w:val="nil"/>
-                <w:bottom w:space="0" w:sz="0" w:val="nil"/>
-                <w:right w:space="0" w:sz="0" w:val="nil"/>
-                <w:between w:space="0" w:sz="0" w:val="nil"/>
-              </w:pBdr>
-              <w:shd w:fill="auto" w:val="clear"/>
-              <w:spacing w:after="0" w:before="0" w:line="240" w:lineRule="auto"/>
-              <w:ind w:left="0" w:right="0" w:firstLine="0"/>
-              <w:jc w:val="left"/>
-              <w:rPr>
-                <w:b w:val="1"/>
-                <w:bCs w:val="1"/>
-                <w:color w:val="525252"/>
-                <w:sz w:val="20"/>
-                <w:szCs w:val="20"/>
-              </w:rPr>
-            </w:pPr>
-            <w:r>
-              <w:rPr>
-                <w:b w:val="1"/>
-                <w:bCs w:val="1"/>
-                <w:color w:val="525252"/>
+              <w:widowControl w:val="0"/>
+              <w:pBdr>
+                <w:top w:space="0" w:sz="0" w:val="nil"/>
+                <w:left w:space="0" w:sz="0" w:val="nil"/>
+                <w:bottom w:space="0" w:sz="0" w:val="nil"/>
+                <w:right w:space="0" w:sz="0" w:val="nil"/>
+                <w:between w:space="0" w:sz="0" w:val="nil"/>
+              </w:pBdr>
+              <w:shd w:fill="auto" w:val="clear"/>
+              <w:spacing w:after="0" w:before="0" w:line="240" w:lineRule="auto"/>
+              <w:ind w:left="0" w:right="0" w:firstLine="0"/>
+              <w:jc w:val="left"/>
+              <w:rPr>
+                <w:b w:val="1"/>
+                <w:bCs w:val="1"/>
+                <w:sz w:val="20"/>
+                <w:szCs w:val="20"/>
+              </w:rPr>
+            </w:pPr>
+            <w:r>
+              <w:rPr>
+                <w:b w:val="1"/>
+                <w:bCs w:val="1"/>
                 <w:sz w:val="20"/>
                 <w:szCs w:val="20"/>
                 <w:rtl w:val="0"/>
@@ -1918,32 +1809,29 @@
             <w:pPr>
               <w:keepNext w:val="0"/>
               <w:keepLines w:val="0"/>
-              <w:pageBreakBefore w:val="0"/>
-              <w:widowControl w:val="0"/>
-              <w:pBdr>
-                <w:top w:space="0" w:sz="0" w:val="nil"/>
-                <w:left w:space="0" w:sz="0" w:val="nil"/>
-                <w:bottom w:space="0" w:sz="0" w:val="nil"/>
-                <w:right w:space="0" w:sz="0" w:val="nil"/>
-                <w:between w:space="0" w:sz="0" w:val="nil"/>
-              </w:pBdr>
-              <w:shd w:fill="auto" w:val="clear"/>
-              <w:spacing w:after="0" w:before="0" w:line="240" w:lineRule="auto"/>
-              <w:ind w:left="0" w:right="0" w:firstLine="0"/>
-              <w:jc w:val="left"/>
-              <w:rPr>
-                <w:b w:val="1"/>
-                <w:bCs w:val="1"/>
-                <w:color w:val="525252"/>
-                <w:sz w:val="20"/>
-                <w:szCs w:val="20"/>
-              </w:rPr>
-            </w:pPr>
-            <w:r>
-              <w:rPr>
-                <w:b w:val="1"/>
-                <w:bCs w:val="1"/>
-                <w:color w:val="525252"/>
+              <w:widowControl w:val="0"/>
+              <w:pBdr>
+                <w:top w:space="0" w:sz="0" w:val="nil"/>
+                <w:left w:space="0" w:sz="0" w:val="nil"/>
+                <w:bottom w:space="0" w:sz="0" w:val="nil"/>
+                <w:right w:space="0" w:sz="0" w:val="nil"/>
+                <w:between w:space="0" w:sz="0" w:val="nil"/>
+              </w:pBdr>
+              <w:shd w:fill="auto" w:val="clear"/>
+              <w:spacing w:after="0" w:before="0" w:line="240" w:lineRule="auto"/>
+              <w:ind w:left="0" w:right="0" w:firstLine="0"/>
+              <w:jc w:val="left"/>
+              <w:rPr>
+                <w:b w:val="1"/>
+                <w:bCs w:val="1"/>
+                <w:sz w:val="20"/>
+                <w:szCs w:val="20"/>
+              </w:rPr>
+            </w:pPr>
+            <w:r>
+              <w:rPr>
+                <w:b w:val="1"/>
+                <w:bCs w:val="1"/>
                 <w:sz w:val="20"/>
                 <w:szCs w:val="20"/>
                 <w:rtl w:val="0"/>
@@ -1967,28 +1855,25 @@
             <w:pPr>
               <w:keepNext w:val="0"/>
               <w:keepLines w:val="0"/>
-              <w:pageBreakBefore w:val="0"/>
-              <w:widowControl w:val="0"/>
-              <w:pBdr>
-                <w:top w:space="0" w:sz="0" w:val="nil"/>
-                <w:left w:space="0" w:sz="0" w:val="nil"/>
-                <w:bottom w:space="0" w:sz="0" w:val="nil"/>
-                <w:right w:space="0" w:sz="0" w:val="nil"/>
-                <w:between w:space="0" w:sz="0" w:val="nil"/>
-              </w:pBdr>
-              <w:shd w:fill="auto" w:val="clear"/>
-              <w:spacing w:after="0" w:before="0" w:line="240" w:lineRule="auto"/>
-              <w:ind w:left="0" w:right="0" w:firstLine="0"/>
-              <w:jc w:val="left"/>
-              <w:rPr>
-                <w:color w:val="525252"/>
-                <w:sz w:val="20"/>
-                <w:szCs w:val="20"/>
-              </w:rPr>
-            </w:pPr>
-            <w:r>
-              <w:rPr>
-                <w:color w:val="525252"/>
+              <w:widowControl w:val="0"/>
+              <w:pBdr>
+                <w:top w:space="0" w:sz="0" w:val="nil"/>
+                <w:left w:space="0" w:sz="0" w:val="nil"/>
+                <w:bottom w:space="0" w:sz="0" w:val="nil"/>
+                <w:right w:space="0" w:sz="0" w:val="nil"/>
+                <w:between w:space="0" w:sz="0" w:val="nil"/>
+              </w:pBdr>
+              <w:shd w:fill="auto" w:val="clear"/>
+              <w:spacing w:after="0" w:before="0" w:line="240" w:lineRule="auto"/>
+              <w:ind w:left="0" w:right="0" w:firstLine="0"/>
+              <w:jc w:val="left"/>
+              <w:rPr>
+                <w:sz w:val="20"/>
+                <w:szCs w:val="20"/>
+              </w:rPr>
+            </w:pPr>
+            <w:r>
+              <w:rPr>
                 <w:sz w:val="20"/>
                 <w:szCs w:val="20"/>
                 <w:rtl w:val="0"/>
@@ -2012,32 +1897,29 @@
             <w:pPr>
               <w:keepNext w:val="0"/>
               <w:keepLines w:val="0"/>
-              <w:pageBreakBefore w:val="0"/>
-              <w:widowControl w:val="0"/>
-              <w:pBdr>
-                <w:top w:space="0" w:sz="0" w:val="nil"/>
-                <w:left w:space="0" w:sz="0" w:val="nil"/>
-                <w:bottom w:space="0" w:sz="0" w:val="nil"/>
-                <w:right w:space="0" w:sz="0" w:val="nil"/>
-                <w:between w:space="0" w:sz="0" w:val="nil"/>
-              </w:pBdr>
-              <w:shd w:fill="auto" w:val="clear"/>
-              <w:spacing w:after="0" w:before="0" w:line="240" w:lineRule="auto"/>
-              <w:ind w:left="0" w:right="0" w:firstLine="0"/>
-              <w:jc w:val="left"/>
-              <w:rPr>
-                <w:b w:val="1"/>
-                <w:bCs w:val="1"/>
-                <w:color w:val="525252"/>
-                <w:sz w:val="20"/>
-                <w:szCs w:val="20"/>
-              </w:rPr>
-            </w:pPr>
-            <w:r>
-              <w:rPr>
-                <w:b w:val="1"/>
-                <w:bCs w:val="1"/>
-                <w:color w:val="525252"/>
+              <w:widowControl w:val="0"/>
+              <w:pBdr>
+                <w:top w:space="0" w:sz="0" w:val="nil"/>
+                <w:left w:space="0" w:sz="0" w:val="nil"/>
+                <w:bottom w:space="0" w:sz="0" w:val="nil"/>
+                <w:right w:space="0" w:sz="0" w:val="nil"/>
+                <w:between w:space="0" w:sz="0" w:val="nil"/>
+              </w:pBdr>
+              <w:shd w:fill="auto" w:val="clear"/>
+              <w:spacing w:after="0" w:before="0" w:line="240" w:lineRule="auto"/>
+              <w:ind w:left="0" w:right="0" w:firstLine="0"/>
+              <w:jc w:val="left"/>
+              <w:rPr>
+                <w:b w:val="1"/>
+                <w:bCs w:val="1"/>
+                <w:sz w:val="20"/>
+                <w:szCs w:val="20"/>
+              </w:rPr>
+            </w:pPr>
+            <w:r>
+              <w:rPr>
+                <w:b w:val="1"/>
+                <w:bCs w:val="1"/>
                 <w:sz w:val="20"/>
                 <w:szCs w:val="20"/>
                 <w:rtl w:val="0"/>
@@ -2067,32 +1949,29 @@
             <w:pPr>
               <w:keepNext w:val="0"/>
               <w:keepLines w:val="0"/>
-              <w:pageBreakBefore w:val="0"/>
-              <w:widowControl w:val="0"/>
-              <w:pBdr>
-                <w:top w:space="0" w:sz="0" w:val="nil"/>
-                <w:left w:space="0" w:sz="0" w:val="nil"/>
-                <w:bottom w:space="0" w:sz="0" w:val="nil"/>
-                <w:right w:space="0" w:sz="0" w:val="nil"/>
-                <w:between w:space="0" w:sz="0" w:val="nil"/>
-              </w:pBdr>
-              <w:shd w:fill="auto" w:val="clear"/>
-              <w:spacing w:after="0" w:before="0" w:line="240" w:lineRule="auto"/>
-              <w:ind w:left="0" w:right="0" w:firstLine="0"/>
-              <w:jc w:val="left"/>
-              <w:rPr>
-                <w:b w:val="1"/>
-                <w:bCs w:val="1"/>
-                <w:color w:val="525252"/>
-                <w:sz w:val="20"/>
-                <w:szCs w:val="20"/>
-              </w:rPr>
-            </w:pPr>
-            <w:r>
-              <w:rPr>
-                <w:b w:val="1"/>
-                <w:bCs w:val="1"/>
-                <w:color w:val="525252"/>
+              <w:widowControl w:val="0"/>
+              <w:pBdr>
+                <w:top w:space="0" w:sz="0" w:val="nil"/>
+                <w:left w:space="0" w:sz="0" w:val="nil"/>
+                <w:bottom w:space="0" w:sz="0" w:val="nil"/>
+                <w:right w:space="0" w:sz="0" w:val="nil"/>
+                <w:between w:space="0" w:sz="0" w:val="nil"/>
+              </w:pBdr>
+              <w:shd w:fill="auto" w:val="clear"/>
+              <w:spacing w:after="0" w:before="0" w:line="240" w:lineRule="auto"/>
+              <w:ind w:left="0" w:right="0" w:firstLine="0"/>
+              <w:jc w:val="left"/>
+              <w:rPr>
+                <w:b w:val="1"/>
+                <w:bCs w:val="1"/>
+                <w:sz w:val="20"/>
+                <w:szCs w:val="20"/>
+              </w:rPr>
+            </w:pPr>
+            <w:r>
+              <w:rPr>
+                <w:b w:val="1"/>
+                <w:bCs w:val="1"/>
                 <w:sz w:val="20"/>
                 <w:szCs w:val="20"/>
                 <w:rtl w:val="0"/>
@@ -2116,28 +1995,25 @@
             <w:pPr>
               <w:keepNext w:val="0"/>
               <w:keepLines w:val="0"/>
-              <w:pageBreakBefore w:val="0"/>
-              <w:widowControl w:val="0"/>
-              <w:pBdr>
-                <w:top w:space="0" w:sz="0" w:val="nil"/>
-                <w:left w:space="0" w:sz="0" w:val="nil"/>
-                <w:bottom w:space="0" w:sz="0" w:val="nil"/>
-                <w:right w:space="0" w:sz="0" w:val="nil"/>
-                <w:between w:space="0" w:sz="0" w:val="nil"/>
-              </w:pBdr>
-              <w:shd w:fill="auto" w:val="clear"/>
-              <w:spacing w:after="0" w:before="0" w:line="240" w:lineRule="auto"/>
-              <w:ind w:left="0" w:right="0" w:firstLine="0"/>
-              <w:jc w:val="left"/>
-              <w:rPr>
-                <w:color w:val="525252"/>
-                <w:sz w:val="20"/>
-                <w:szCs w:val="20"/>
-              </w:rPr>
-            </w:pPr>
-            <w:r>
-              <w:rPr>
-                <w:color w:val="525252"/>
+              <w:widowControl w:val="0"/>
+              <w:pBdr>
+                <w:top w:space="0" w:sz="0" w:val="nil"/>
+                <w:left w:space="0" w:sz="0" w:val="nil"/>
+                <w:bottom w:space="0" w:sz="0" w:val="nil"/>
+                <w:right w:space="0" w:sz="0" w:val="nil"/>
+                <w:between w:space="0" w:sz="0" w:val="nil"/>
+              </w:pBdr>
+              <w:shd w:fill="auto" w:val="clear"/>
+              <w:spacing w:after="0" w:before="0" w:line="240" w:lineRule="auto"/>
+              <w:ind w:left="0" w:right="0" w:firstLine="0"/>
+              <w:jc w:val="left"/>
+              <w:rPr>
+                <w:sz w:val="20"/>
+                <w:szCs w:val="20"/>
+              </w:rPr>
+            </w:pPr>
+            <w:r>
+              <w:rPr>
                 <w:sz w:val="20"/>
                 <w:szCs w:val="20"/>
                 <w:rtl w:val="0"/>
@@ -2161,32 +2037,29 @@
             <w:pPr>
               <w:keepNext w:val="0"/>
               <w:keepLines w:val="0"/>
-              <w:pageBreakBefore w:val="0"/>
-              <w:widowControl w:val="0"/>
-              <w:pBdr>
-                <w:top w:space="0" w:sz="0" w:val="nil"/>
-                <w:left w:space="0" w:sz="0" w:val="nil"/>
-                <w:bottom w:space="0" w:sz="0" w:val="nil"/>
-                <w:right w:space="0" w:sz="0" w:val="nil"/>
-                <w:between w:space="0" w:sz="0" w:val="nil"/>
-              </w:pBdr>
-              <w:shd w:fill="auto" w:val="clear"/>
-              <w:spacing w:after="0" w:before="0" w:line="240" w:lineRule="auto"/>
-              <w:ind w:left="0" w:right="0" w:firstLine="0"/>
-              <w:jc w:val="left"/>
-              <w:rPr>
-                <w:b w:val="1"/>
-                <w:bCs w:val="1"/>
-                <w:color w:val="525252"/>
-                <w:sz w:val="20"/>
-                <w:szCs w:val="20"/>
-              </w:rPr>
-            </w:pPr>
-            <w:r>
-              <w:rPr>
-                <w:b w:val="1"/>
-                <w:bCs w:val="1"/>
-                <w:color w:val="525252"/>
+              <w:widowControl w:val="0"/>
+              <w:pBdr>
+                <w:top w:space="0" w:sz="0" w:val="nil"/>
+                <w:left w:space="0" w:sz="0" w:val="nil"/>
+                <w:bottom w:space="0" w:sz="0" w:val="nil"/>
+                <w:right w:space="0" w:sz="0" w:val="nil"/>
+                <w:between w:space="0" w:sz="0" w:val="nil"/>
+              </w:pBdr>
+              <w:shd w:fill="auto" w:val="clear"/>
+              <w:spacing w:after="0" w:before="0" w:line="240" w:lineRule="auto"/>
+              <w:ind w:left="0" w:right="0" w:firstLine="0"/>
+              <w:jc w:val="left"/>
+              <w:rPr>
+                <w:b w:val="1"/>
+                <w:bCs w:val="1"/>
+                <w:sz w:val="20"/>
+                <w:szCs w:val="20"/>
+              </w:rPr>
+            </w:pPr>
+            <w:r>
+              <w:rPr>
+                <w:b w:val="1"/>
+                <w:bCs w:val="1"/>
                 <w:sz w:val="20"/>
                 <w:szCs w:val="20"/>
                 <w:rtl w:val="0"/>
@@ -2216,32 +2089,29 @@
             <w:pPr>
               <w:keepNext w:val="0"/>
               <w:keepLines w:val="0"/>
-              <w:pageBreakBefore w:val="0"/>
-              <w:widowControl w:val="0"/>
-              <w:pBdr>
-                <w:top w:space="0" w:sz="0" w:val="nil"/>
-                <w:left w:space="0" w:sz="0" w:val="nil"/>
-                <w:bottom w:space="0" w:sz="0" w:val="nil"/>
-                <w:right w:space="0" w:sz="0" w:val="nil"/>
-                <w:between w:space="0" w:sz="0" w:val="nil"/>
-              </w:pBdr>
-              <w:shd w:fill="auto" w:val="clear"/>
-              <w:spacing w:after="0" w:before="0" w:line="240" w:lineRule="auto"/>
-              <w:ind w:left="0" w:right="0" w:firstLine="0"/>
-              <w:jc w:val="left"/>
-              <w:rPr>
-                <w:b w:val="1"/>
-                <w:bCs w:val="1"/>
-                <w:color w:val="525252"/>
-                <w:sz w:val="20"/>
-                <w:szCs w:val="20"/>
-              </w:rPr>
-            </w:pPr>
-            <w:r>
-              <w:rPr>
-                <w:b w:val="1"/>
-                <w:bCs w:val="1"/>
-                <w:color w:val="525252"/>
+              <w:widowControl w:val="0"/>
+              <w:pBdr>
+                <w:top w:space="0" w:sz="0" w:val="nil"/>
+                <w:left w:space="0" w:sz="0" w:val="nil"/>
+                <w:bottom w:space="0" w:sz="0" w:val="nil"/>
+                <w:right w:space="0" w:sz="0" w:val="nil"/>
+                <w:between w:space="0" w:sz="0" w:val="nil"/>
+              </w:pBdr>
+              <w:shd w:fill="auto" w:val="clear"/>
+              <w:spacing w:after="0" w:before="0" w:line="240" w:lineRule="auto"/>
+              <w:ind w:left="0" w:right="0" w:firstLine="0"/>
+              <w:jc w:val="left"/>
+              <w:rPr>
+                <w:b w:val="1"/>
+                <w:bCs w:val="1"/>
+                <w:sz w:val="20"/>
+                <w:szCs w:val="20"/>
+              </w:rPr>
+            </w:pPr>
+            <w:r>
+              <w:rPr>
+                <w:b w:val="1"/>
+                <w:bCs w:val="1"/>
                 <w:sz w:val="20"/>
                 <w:szCs w:val="20"/>
                 <w:rtl w:val="0"/>
@@ -2265,28 +2135,25 @@
             <w:pPr>
               <w:keepNext w:val="0"/>
               <w:keepLines w:val="0"/>
-              <w:pageBreakBefore w:val="0"/>
-              <w:widowControl w:val="0"/>
-              <w:pBdr>
-                <w:top w:space="0" w:sz="0" w:val="nil"/>
-                <w:left w:space="0" w:sz="0" w:val="nil"/>
-                <w:bottom w:space="0" w:sz="0" w:val="nil"/>
-                <w:right w:space="0" w:sz="0" w:val="nil"/>
-                <w:between w:space="0" w:sz="0" w:val="nil"/>
-              </w:pBdr>
-              <w:shd w:fill="auto" w:val="clear"/>
-              <w:spacing w:after="0" w:before="0" w:line="240" w:lineRule="auto"/>
-              <w:ind w:left="0" w:right="0" w:firstLine="0"/>
-              <w:jc w:val="left"/>
-              <w:rPr>
-                <w:color w:val="525252"/>
-                <w:sz w:val="20"/>
-                <w:szCs w:val="20"/>
-              </w:rPr>
-            </w:pPr>
-            <w:r>
-              <w:rPr>
-                <w:color w:val="525252"/>
+              <w:widowControl w:val="0"/>
+              <w:pBdr>
+                <w:top w:space="0" w:sz="0" w:val="nil"/>
+                <w:left w:space="0" w:sz="0" w:val="nil"/>
+                <w:bottom w:space="0" w:sz="0" w:val="nil"/>
+                <w:right w:space="0" w:sz="0" w:val="nil"/>
+                <w:between w:space="0" w:sz="0" w:val="nil"/>
+              </w:pBdr>
+              <w:shd w:fill="auto" w:val="clear"/>
+              <w:spacing w:after="0" w:before="0" w:line="240" w:lineRule="auto"/>
+              <w:ind w:left="0" w:right="0" w:firstLine="0"/>
+              <w:jc w:val="left"/>
+              <w:rPr>
+                <w:sz w:val="20"/>
+                <w:szCs w:val="20"/>
+              </w:rPr>
+            </w:pPr>
+            <w:r>
+              <w:rPr>
                 <w:sz w:val="20"/>
                 <w:szCs w:val="20"/>
                 <w:rtl w:val="0"/>
@@ -2310,32 +2177,29 @@
             <w:pPr>
               <w:keepNext w:val="0"/>
               <w:keepLines w:val="0"/>
-              <w:pageBreakBefore w:val="0"/>
-              <w:widowControl w:val="0"/>
-              <w:pBdr>
-                <w:top w:space="0" w:sz="0" w:val="nil"/>
-                <w:left w:space="0" w:sz="0" w:val="nil"/>
-                <w:bottom w:space="0" w:sz="0" w:val="nil"/>
-                <w:right w:space="0" w:sz="0" w:val="nil"/>
-                <w:between w:space="0" w:sz="0" w:val="nil"/>
-              </w:pBdr>
-              <w:shd w:fill="auto" w:val="clear"/>
-              <w:spacing w:after="0" w:before="0" w:line="240" w:lineRule="auto"/>
-              <w:ind w:left="0" w:right="0" w:firstLine="0"/>
-              <w:jc w:val="left"/>
-              <w:rPr>
-                <w:b w:val="1"/>
-                <w:bCs w:val="1"/>
-                <w:color w:val="525252"/>
-                <w:sz w:val="20"/>
-                <w:szCs w:val="20"/>
-              </w:rPr>
-            </w:pPr>
-            <w:r>
-              <w:rPr>
-                <w:b w:val="1"/>
-                <w:bCs w:val="1"/>
-                <w:color w:val="525252"/>
+              <w:widowControl w:val="0"/>
+              <w:pBdr>
+                <w:top w:space="0" w:sz="0" w:val="nil"/>
+                <w:left w:space="0" w:sz="0" w:val="nil"/>
+                <w:bottom w:space="0" w:sz="0" w:val="nil"/>
+                <w:right w:space="0" w:sz="0" w:val="nil"/>
+                <w:between w:space="0" w:sz="0" w:val="nil"/>
+              </w:pBdr>
+              <w:shd w:fill="auto" w:val="clear"/>
+              <w:spacing w:after="0" w:before="0" w:line="240" w:lineRule="auto"/>
+              <w:ind w:left="0" w:right="0" w:firstLine="0"/>
+              <w:jc w:val="left"/>
+              <w:rPr>
+                <w:b w:val="1"/>
+                <w:bCs w:val="1"/>
+                <w:sz w:val="20"/>
+                <w:szCs w:val="20"/>
+              </w:rPr>
+            </w:pPr>
+            <w:r>
+              <w:rPr>
+                <w:b w:val="1"/>
+                <w:bCs w:val="1"/>
                 <w:sz w:val="20"/>
                 <w:szCs w:val="20"/>
                 <w:rtl w:val="0"/>
@@ -2365,32 +2229,29 @@
             <w:pPr>
               <w:keepNext w:val="0"/>
               <w:keepLines w:val="0"/>
-              <w:pageBreakBefore w:val="0"/>
-              <w:widowControl w:val="0"/>
-              <w:pBdr>
-                <w:top w:space="0" w:sz="0" w:val="nil"/>
-                <w:left w:space="0" w:sz="0" w:val="nil"/>
-                <w:bottom w:space="0" w:sz="0" w:val="nil"/>
-                <w:right w:space="0" w:sz="0" w:val="nil"/>
-                <w:between w:space="0" w:sz="0" w:val="nil"/>
-              </w:pBdr>
-              <w:shd w:fill="auto" w:val="clear"/>
-              <w:spacing w:after="0" w:before="0" w:line="240" w:lineRule="auto"/>
-              <w:ind w:left="0" w:right="0" w:firstLine="0"/>
-              <w:jc w:val="left"/>
-              <w:rPr>
-                <w:b w:val="1"/>
-                <w:bCs w:val="1"/>
-                <w:color w:val="525252"/>
-                <w:sz w:val="20"/>
-                <w:szCs w:val="20"/>
-              </w:rPr>
-            </w:pPr>
-            <w:r>
-              <w:rPr>
-                <w:b w:val="1"/>
-                <w:bCs w:val="1"/>
-                <w:color w:val="525252"/>
+              <w:widowControl w:val="0"/>
+              <w:pBdr>
+                <w:top w:space="0" w:sz="0" w:val="nil"/>
+                <w:left w:space="0" w:sz="0" w:val="nil"/>
+                <w:bottom w:space="0" w:sz="0" w:val="nil"/>
+                <w:right w:space="0" w:sz="0" w:val="nil"/>
+                <w:between w:space="0" w:sz="0" w:val="nil"/>
+              </w:pBdr>
+              <w:shd w:fill="auto" w:val="clear"/>
+              <w:spacing w:after="0" w:before="0" w:line="240" w:lineRule="auto"/>
+              <w:ind w:left="0" w:right="0" w:firstLine="0"/>
+              <w:jc w:val="left"/>
+              <w:rPr>
+                <w:b w:val="1"/>
+                <w:bCs w:val="1"/>
+                <w:sz w:val="20"/>
+                <w:szCs w:val="20"/>
+              </w:rPr>
+            </w:pPr>
+            <w:r>
+              <w:rPr>
+                <w:b w:val="1"/>
+                <w:bCs w:val="1"/>
                 <w:sz w:val="20"/>
                 <w:szCs w:val="20"/>
                 <w:rtl w:val="0"/>
@@ -2414,28 +2275,25 @@
             <w:pPr>
               <w:keepNext w:val="0"/>
               <w:keepLines w:val="0"/>
-              <w:pageBreakBefore w:val="0"/>
-              <w:widowControl w:val="0"/>
-              <w:pBdr>
-                <w:top w:space="0" w:sz="0" w:val="nil"/>
-                <w:left w:space="0" w:sz="0" w:val="nil"/>
-                <w:bottom w:space="0" w:sz="0" w:val="nil"/>
-                <w:right w:space="0" w:sz="0" w:val="nil"/>
-                <w:between w:space="0" w:sz="0" w:val="nil"/>
-              </w:pBdr>
-              <w:shd w:fill="auto" w:val="clear"/>
-              <w:spacing w:after="0" w:before="0" w:line="240" w:lineRule="auto"/>
-              <w:ind w:left="0" w:right="0" w:firstLine="0"/>
-              <w:jc w:val="left"/>
-              <w:rPr>
-                <w:color w:val="525252"/>
-                <w:sz w:val="20"/>
-                <w:szCs w:val="20"/>
-              </w:rPr>
-            </w:pPr>
-            <w:r>
-              <w:rPr>
-                <w:color w:val="525252"/>
+              <w:widowControl w:val="0"/>
+              <w:pBdr>
+                <w:top w:space="0" w:sz="0" w:val="nil"/>
+                <w:left w:space="0" w:sz="0" w:val="nil"/>
+                <w:bottom w:space="0" w:sz="0" w:val="nil"/>
+                <w:right w:space="0" w:sz="0" w:val="nil"/>
+                <w:between w:space="0" w:sz="0" w:val="nil"/>
+              </w:pBdr>
+              <w:shd w:fill="auto" w:val="clear"/>
+              <w:spacing w:after="0" w:before="0" w:line="240" w:lineRule="auto"/>
+              <w:ind w:left="0" w:right="0" w:firstLine="0"/>
+              <w:jc w:val="left"/>
+              <w:rPr>
+                <w:sz w:val="20"/>
+                <w:szCs w:val="20"/>
+              </w:rPr>
+            </w:pPr>
+            <w:r>
+              <w:rPr>
                 <w:sz w:val="20"/>
                 <w:szCs w:val="20"/>
                 <w:rtl w:val="0"/>
@@ -2459,23 +2317,21 @@
             <w:pPr>
               <w:keepNext w:val="0"/>
               <w:keepLines w:val="0"/>
-              <w:pageBreakBefore w:val="0"/>
-              <w:widowControl w:val="0"/>
-              <w:pBdr>
-                <w:top w:space="0" w:sz="0" w:val="nil"/>
-                <w:left w:space="0" w:sz="0" w:val="nil"/>
-                <w:bottom w:space="0" w:sz="0" w:val="nil"/>
-                <w:right w:space="0" w:sz="0" w:val="nil"/>
-                <w:between w:space="0" w:sz="0" w:val="nil"/>
-              </w:pBdr>
-              <w:shd w:fill="auto" w:val="clear"/>
-              <w:spacing w:after="0" w:before="0" w:line="240" w:lineRule="auto"/>
-              <w:ind w:left="0" w:right="0" w:firstLine="0"/>
-              <w:jc w:val="left"/>
-              <w:rPr>
-                <w:b w:val="1"/>
-                <w:bCs w:val="1"/>
-                <w:color w:val="525252"/>
+              <w:widowControl w:val="0"/>
+              <w:pBdr>
+                <w:top w:space="0" w:sz="0" w:val="nil"/>
+                <w:left w:space="0" w:sz="0" w:val="nil"/>
+                <w:bottom w:space="0" w:sz="0" w:val="nil"/>
+                <w:right w:space="0" w:sz="0" w:val="nil"/>
+                <w:between w:space="0" w:sz="0" w:val="nil"/>
+              </w:pBdr>
+              <w:shd w:fill="auto" w:val="clear"/>
+              <w:spacing w:after="0" w:before="0" w:line="240" w:lineRule="auto"/>
+              <w:ind w:left="0" w:right="0" w:firstLine="0"/>
+              <w:jc w:val="left"/>
+              <w:rPr>
+                <w:b w:val="1"/>
+                <w:bCs w:val="1"/>
                 <w:sz w:val="20"/>
                 <w:szCs w:val="20"/>
               </w:rPr>
@@ -2508,71 +2364,66 @@
             <w:pPr>
               <w:keepNext w:val="0"/>
               <w:keepLines w:val="0"/>
-              <w:pageBreakBefore w:val="0"/>
-              <w:widowControl w:val="0"/>
-              <w:pBdr>
-                <w:top w:space="0" w:sz="0" w:val="nil"/>
-                <w:left w:space="0" w:sz="0" w:val="nil"/>
-                <w:bottom w:space="0" w:sz="0" w:val="nil"/>
-                <w:right w:space="0" w:sz="0" w:val="nil"/>
-                <w:between w:space="0" w:sz="0" w:val="nil"/>
-              </w:pBdr>
-              <w:shd w:fill="auto" w:val="clear"/>
-              <w:spacing w:after="0" w:before="0" w:line="240" w:lineRule="auto"/>
-              <w:ind w:left="0" w:right="0" w:firstLine="0"/>
-              <w:jc w:val="left"/>
-              <w:rPr>
-                <w:b w:val="1"/>
-                <w:bCs w:val="1"/>
-                <w:color w:val="525252"/>
-                <w:sz w:val="20"/>
-                <w:szCs w:val="20"/>
-              </w:rPr>
-            </w:pPr>
-            <w:r>
-              <w:rPr>
-                <w:rtl w:val="0"/>
-              </w:rPr>
-            </w:r>
-          </w:p>
-        </w:tc>
-        <w:tc>
-          <w:tcPr>
-            <w:shd w:fill="auto" w:val="clear"/>
-            <w:tcMar>
-              <w:top w:w="100.0" w:type="dxa"/>
-              <w:left w:w="100.0" w:type="dxa"/>
-              <w:bottom w:w="100.0" w:type="dxa"/>
-              <w:right w:w="100.0" w:type="dxa"/>
-            </w:tcMar>
-            <w:vAlign w:val="top"/>
-          </w:tcPr>
-          <w:p>
-            <w:pPr>
-              <w:keepNext w:val="0"/>
-              <w:keepLines w:val="0"/>
-              <w:pageBreakBefore w:val="0"/>
-              <w:widowControl w:val="0"/>
-              <w:pBdr>
-                <w:top w:space="0" w:sz="0" w:val="nil"/>
-                <w:left w:space="0" w:sz="0" w:val="nil"/>
-                <w:bottom w:space="0" w:sz="0" w:val="nil"/>
-                <w:right w:space="0" w:sz="0" w:val="nil"/>
-                <w:between w:space="0" w:sz="0" w:val="nil"/>
-              </w:pBdr>
-              <w:shd w:fill="auto" w:val="clear"/>
-              <w:spacing w:after="0" w:before="0" w:line="240" w:lineRule="auto"/>
-              <w:ind w:left="0" w:right="0" w:firstLine="0"/>
-              <w:jc w:val="left"/>
-              <w:rPr>
-                <w:color w:val="525252"/>
-                <w:sz w:val="20"/>
-                <w:szCs w:val="20"/>
-              </w:rPr>
-            </w:pPr>
-            <w:r>
-              <w:rPr>
-                <w:color w:val="525252"/>
+              <w:widowControl w:val="0"/>
+              <w:pBdr>
+                <w:top w:space="0" w:sz="0" w:val="nil"/>
+                <w:left w:space="0" w:sz="0" w:val="nil"/>
+                <w:bottom w:space="0" w:sz="0" w:val="nil"/>
+                <w:right w:space="0" w:sz="0" w:val="nil"/>
+                <w:between w:space="0" w:sz="0" w:val="nil"/>
+              </w:pBdr>
+              <w:shd w:fill="auto" w:val="clear"/>
+              <w:spacing w:after="0" w:before="0" w:line="240" w:lineRule="auto"/>
+              <w:ind w:left="0" w:right="0" w:firstLine="0"/>
+              <w:jc w:val="left"/>
+              <w:rPr>
+                <w:b w:val="1"/>
+                <w:bCs w:val="1"/>
+                <w:sz w:val="20"/>
+                <w:szCs w:val="20"/>
+              </w:rPr>
+            </w:pPr>
+            <w:r>
+              <w:rPr>
+                <w:rtl w:val="0"/>
+              </w:rPr>
+            </w:r>
+          </w:p>
+        </w:tc>
+        <w:tc>
+          <w:tcPr>
+            <w:shd w:fill="auto" w:val="clear"/>
+            <w:tcMar>
+              <w:top w:w="100.0" w:type="dxa"/>
+              <w:left w:w="100.0" w:type="dxa"/>
+              <w:bottom w:w="100.0" w:type="dxa"/>
+              <w:right w:w="100.0" w:type="dxa"/>
+            </w:tcMar>
+            <w:vAlign w:val="top"/>
+          </w:tcPr>
+          <w:p>
+            <w:pPr>
+              <w:keepNext w:val="0"/>
+              <w:keepLines w:val="0"/>
+              <w:widowControl w:val="0"/>
+              <w:pBdr>
+                <w:top w:space="0" w:sz="0" w:val="nil"/>
+                <w:left w:space="0" w:sz="0" w:val="nil"/>
+                <w:bottom w:space="0" w:sz="0" w:val="nil"/>
+                <w:right w:space="0" w:sz="0" w:val="nil"/>
+                <w:between w:space="0" w:sz="0" w:val="nil"/>
+              </w:pBdr>
+              <w:shd w:fill="auto" w:val="clear"/>
+              <w:spacing w:after="0" w:before="0" w:line="240" w:lineRule="auto"/>
+              <w:ind w:left="0" w:right="0" w:firstLine="0"/>
+              <w:jc w:val="left"/>
+              <w:rPr>
+                <w:sz w:val="20"/>
+                <w:szCs w:val="20"/>
+              </w:rPr>
+            </w:pPr>
+            <w:r>
+              <w:rPr>
                 <w:sz w:val="20"/>
                 <w:szCs w:val="20"/>
                 <w:rtl w:val="0"/>
@@ -2596,32 +2447,29 @@
             <w:pPr>
               <w:keepNext w:val="0"/>
               <w:keepLines w:val="0"/>
-              <w:pageBreakBefore w:val="0"/>
-              <w:widowControl w:val="0"/>
-              <w:pBdr>
-                <w:top w:space="0" w:sz="0" w:val="nil"/>
-                <w:left w:space="0" w:sz="0" w:val="nil"/>
-                <w:bottom w:space="0" w:sz="0" w:val="nil"/>
-                <w:right w:space="0" w:sz="0" w:val="nil"/>
-                <w:between w:space="0" w:sz="0" w:val="nil"/>
-              </w:pBdr>
-              <w:shd w:fill="auto" w:val="clear"/>
-              <w:spacing w:after="0" w:before="0" w:line="240" w:lineRule="auto"/>
-              <w:ind w:left="0" w:right="0" w:firstLine="0"/>
-              <w:jc w:val="left"/>
-              <w:rPr>
-                <w:b w:val="1"/>
-                <w:bCs w:val="1"/>
-                <w:color w:val="525252"/>
-                <w:sz w:val="20"/>
-                <w:szCs w:val="20"/>
-              </w:rPr>
-            </w:pPr>
-            <w:r>
-              <w:rPr>
-                <w:b w:val="1"/>
-                <w:bCs w:val="1"/>
-                <w:color w:val="525252"/>
+              <w:widowControl w:val="0"/>
+              <w:pBdr>
+                <w:top w:space="0" w:sz="0" w:val="nil"/>
+                <w:left w:space="0" w:sz="0" w:val="nil"/>
+                <w:bottom w:space="0" w:sz="0" w:val="nil"/>
+                <w:right w:space="0" w:sz="0" w:val="nil"/>
+                <w:between w:space="0" w:sz="0" w:val="nil"/>
+              </w:pBdr>
+              <w:shd w:fill="auto" w:val="clear"/>
+              <w:spacing w:after="0" w:before="0" w:line="240" w:lineRule="auto"/>
+              <w:ind w:left="0" w:right="0" w:firstLine="0"/>
+              <w:jc w:val="left"/>
+              <w:rPr>
+                <w:b w:val="1"/>
+                <w:bCs w:val="1"/>
+                <w:sz w:val="20"/>
+                <w:szCs w:val="20"/>
+              </w:rPr>
+            </w:pPr>
+            <w:r>
+              <w:rPr>
+                <w:b w:val="1"/>
+                <w:bCs w:val="1"/>
                 <w:sz w:val="20"/>
                 <w:szCs w:val="20"/>
                 <w:rtl w:val="0"/>
@@ -2651,71 +2499,66 @@
             <w:pPr>
               <w:keepNext w:val="0"/>
               <w:keepLines w:val="0"/>
-              <w:pageBreakBefore w:val="0"/>
-              <w:widowControl w:val="0"/>
-              <w:pBdr>
-                <w:top w:space="0" w:sz="0" w:val="nil"/>
-                <w:left w:space="0" w:sz="0" w:val="nil"/>
-                <w:bottom w:space="0" w:sz="0" w:val="nil"/>
-                <w:right w:space="0" w:sz="0" w:val="nil"/>
-                <w:between w:space="0" w:sz="0" w:val="nil"/>
-              </w:pBdr>
-              <w:shd w:fill="auto" w:val="clear"/>
-              <w:spacing w:after="0" w:before="0" w:line="240" w:lineRule="auto"/>
-              <w:ind w:left="0" w:right="0" w:firstLine="0"/>
-              <w:jc w:val="left"/>
-              <w:rPr>
-                <w:b w:val="1"/>
-                <w:bCs w:val="1"/>
-                <w:color w:val="525252"/>
-                <w:sz w:val="20"/>
-                <w:szCs w:val="20"/>
-              </w:rPr>
-            </w:pPr>
-            <w:r>
-              <w:rPr>
-                <w:rtl w:val="0"/>
-              </w:rPr>
-            </w:r>
-          </w:p>
-        </w:tc>
-        <w:tc>
-          <w:tcPr>
-            <w:shd w:fill="auto" w:val="clear"/>
-            <w:tcMar>
-              <w:top w:w="100.0" w:type="dxa"/>
-              <w:left w:w="100.0" w:type="dxa"/>
-              <w:bottom w:w="100.0" w:type="dxa"/>
-              <w:right w:w="100.0" w:type="dxa"/>
-            </w:tcMar>
-            <w:vAlign w:val="top"/>
-          </w:tcPr>
-          <w:p>
-            <w:pPr>
-              <w:keepNext w:val="0"/>
-              <w:keepLines w:val="0"/>
-              <w:pageBreakBefore w:val="0"/>
-              <w:widowControl w:val="0"/>
-              <w:pBdr>
-                <w:top w:space="0" w:sz="0" w:val="nil"/>
-                <w:left w:space="0" w:sz="0" w:val="nil"/>
-                <w:bottom w:space="0" w:sz="0" w:val="nil"/>
-                <w:right w:space="0" w:sz="0" w:val="nil"/>
-                <w:between w:space="0" w:sz="0" w:val="nil"/>
-              </w:pBdr>
-              <w:shd w:fill="auto" w:val="clear"/>
-              <w:spacing w:after="0" w:before="0" w:line="240" w:lineRule="auto"/>
-              <w:ind w:left="0" w:right="0" w:firstLine="0"/>
-              <w:jc w:val="left"/>
-              <w:rPr>
-                <w:color w:val="525252"/>
-                <w:sz w:val="20"/>
-                <w:szCs w:val="20"/>
-              </w:rPr>
-            </w:pPr>
-            <w:r>
-              <w:rPr>
-                <w:color w:val="525252"/>
+              <w:widowControl w:val="0"/>
+              <w:pBdr>
+                <w:top w:space="0" w:sz="0" w:val="nil"/>
+                <w:left w:space="0" w:sz="0" w:val="nil"/>
+                <w:bottom w:space="0" w:sz="0" w:val="nil"/>
+                <w:right w:space="0" w:sz="0" w:val="nil"/>
+                <w:between w:space="0" w:sz="0" w:val="nil"/>
+              </w:pBdr>
+              <w:shd w:fill="auto" w:val="clear"/>
+              <w:spacing w:after="0" w:before="0" w:line="240" w:lineRule="auto"/>
+              <w:ind w:left="0" w:right="0" w:firstLine="0"/>
+              <w:jc w:val="left"/>
+              <w:rPr>
+                <w:b w:val="1"/>
+                <w:bCs w:val="1"/>
+                <w:sz w:val="20"/>
+                <w:szCs w:val="20"/>
+              </w:rPr>
+            </w:pPr>
+            <w:r>
+              <w:rPr>
+                <w:rtl w:val="0"/>
+              </w:rPr>
+            </w:r>
+          </w:p>
+        </w:tc>
+        <w:tc>
+          <w:tcPr>
+            <w:shd w:fill="auto" w:val="clear"/>
+            <w:tcMar>
+              <w:top w:w="100.0" w:type="dxa"/>
+              <w:left w:w="100.0" w:type="dxa"/>
+              <w:bottom w:w="100.0" w:type="dxa"/>
+              <w:right w:w="100.0" w:type="dxa"/>
+            </w:tcMar>
+            <w:vAlign w:val="top"/>
+          </w:tcPr>
+          <w:p>
+            <w:pPr>
+              <w:keepNext w:val="0"/>
+              <w:keepLines w:val="0"/>
+              <w:widowControl w:val="0"/>
+              <w:pBdr>
+                <w:top w:space="0" w:sz="0" w:val="nil"/>
+                <w:left w:space="0" w:sz="0" w:val="nil"/>
+                <w:bottom w:space="0" w:sz="0" w:val="nil"/>
+                <w:right w:space="0" w:sz="0" w:val="nil"/>
+                <w:between w:space="0" w:sz="0" w:val="nil"/>
+              </w:pBdr>
+              <w:shd w:fill="auto" w:val="clear"/>
+              <w:spacing w:after="0" w:before="0" w:line="240" w:lineRule="auto"/>
+              <w:ind w:left="0" w:right="0" w:firstLine="0"/>
+              <w:jc w:val="left"/>
+              <w:rPr>
+                <w:sz w:val="20"/>
+                <w:szCs w:val="20"/>
+              </w:rPr>
+            </w:pPr>
+            <w:r>
+              <w:rPr>
                 <w:sz w:val="20"/>
                 <w:szCs w:val="20"/>
                 <w:rtl w:val="0"/>
@@ -2739,32 +2582,29 @@
             <w:pPr>
               <w:keepNext w:val="0"/>
               <w:keepLines w:val="0"/>
-              <w:pageBreakBefore w:val="0"/>
-              <w:widowControl w:val="0"/>
-              <w:pBdr>
-                <w:top w:space="0" w:sz="0" w:val="nil"/>
-                <w:left w:space="0" w:sz="0" w:val="nil"/>
-                <w:bottom w:space="0" w:sz="0" w:val="nil"/>
-                <w:right w:space="0" w:sz="0" w:val="nil"/>
-                <w:between w:space="0" w:sz="0" w:val="nil"/>
-              </w:pBdr>
-              <w:shd w:fill="auto" w:val="clear"/>
-              <w:spacing w:after="0" w:before="0" w:line="240" w:lineRule="auto"/>
-              <w:ind w:left="0" w:right="0" w:firstLine="0"/>
-              <w:jc w:val="left"/>
-              <w:rPr>
-                <w:b w:val="1"/>
-                <w:bCs w:val="1"/>
-                <w:color w:val="525252"/>
-                <w:sz w:val="20"/>
-                <w:szCs w:val="20"/>
-              </w:rPr>
-            </w:pPr>
-            <w:r>
-              <w:rPr>
-                <w:b w:val="1"/>
-                <w:bCs w:val="1"/>
-                <w:color w:val="525252"/>
+              <w:widowControl w:val="0"/>
+              <w:pBdr>
+                <w:top w:space="0" w:sz="0" w:val="nil"/>
+                <w:left w:space="0" w:sz="0" w:val="nil"/>
+                <w:bottom w:space="0" w:sz="0" w:val="nil"/>
+                <w:right w:space="0" w:sz="0" w:val="nil"/>
+                <w:between w:space="0" w:sz="0" w:val="nil"/>
+              </w:pBdr>
+              <w:shd w:fill="auto" w:val="clear"/>
+              <w:spacing w:after="0" w:before="0" w:line="240" w:lineRule="auto"/>
+              <w:ind w:left="0" w:right="0" w:firstLine="0"/>
+              <w:jc w:val="left"/>
+              <w:rPr>
+                <w:b w:val="1"/>
+                <w:bCs w:val="1"/>
+                <w:sz w:val="20"/>
+                <w:szCs w:val="20"/>
+              </w:rPr>
+            </w:pPr>
+            <w:r>
+              <w:rPr>
+                <w:b w:val="1"/>
+                <w:bCs w:val="1"/>
                 <w:sz w:val="20"/>
                 <w:szCs w:val="20"/>
                 <w:rtl w:val="0"/>
@@ -2794,71 +2634,66 @@
             <w:pPr>
               <w:keepNext w:val="0"/>
               <w:keepLines w:val="0"/>
-              <w:pageBreakBefore w:val="0"/>
-              <w:widowControl w:val="0"/>
-              <w:pBdr>
-                <w:top w:space="0" w:sz="0" w:val="nil"/>
-                <w:left w:space="0" w:sz="0" w:val="nil"/>
-                <w:bottom w:space="0" w:sz="0" w:val="nil"/>
-                <w:right w:space="0" w:sz="0" w:val="nil"/>
-                <w:between w:space="0" w:sz="0" w:val="nil"/>
-              </w:pBdr>
-              <w:shd w:fill="auto" w:val="clear"/>
-              <w:spacing w:after="0" w:before="0" w:line="240" w:lineRule="auto"/>
-              <w:ind w:left="0" w:right="0" w:firstLine="0"/>
-              <w:jc w:val="left"/>
-              <w:rPr>
-                <w:b w:val="1"/>
-                <w:bCs w:val="1"/>
-                <w:color w:val="525252"/>
-                <w:sz w:val="20"/>
-                <w:szCs w:val="20"/>
-              </w:rPr>
-            </w:pPr>
-            <w:r>
-              <w:rPr>
-                <w:rtl w:val="0"/>
-              </w:rPr>
-            </w:r>
-          </w:p>
-        </w:tc>
-        <w:tc>
-          <w:tcPr>
-            <w:shd w:fill="auto" w:val="clear"/>
-            <w:tcMar>
-              <w:top w:w="100.0" w:type="dxa"/>
-              <w:left w:w="100.0" w:type="dxa"/>
-              <w:bottom w:w="100.0" w:type="dxa"/>
-              <w:right w:w="100.0" w:type="dxa"/>
-            </w:tcMar>
-            <w:vAlign w:val="top"/>
-          </w:tcPr>
-          <w:p>
-            <w:pPr>
-              <w:keepNext w:val="0"/>
-              <w:keepLines w:val="0"/>
-              <w:pageBreakBefore w:val="0"/>
-              <w:widowControl w:val="0"/>
-              <w:pBdr>
-                <w:top w:space="0" w:sz="0" w:val="nil"/>
-                <w:left w:space="0" w:sz="0" w:val="nil"/>
-                <w:bottom w:space="0" w:sz="0" w:val="nil"/>
-                <w:right w:space="0" w:sz="0" w:val="nil"/>
-                <w:between w:space="0" w:sz="0" w:val="nil"/>
-              </w:pBdr>
-              <w:shd w:fill="auto" w:val="clear"/>
-              <w:spacing w:after="0" w:before="0" w:line="240" w:lineRule="auto"/>
-              <w:ind w:left="0" w:right="0" w:firstLine="0"/>
-              <w:jc w:val="left"/>
-              <w:rPr>
-                <w:color w:val="525252"/>
-                <w:sz w:val="20"/>
-                <w:szCs w:val="20"/>
-              </w:rPr>
-            </w:pPr>
-            <w:r>
-              <w:rPr>
-                <w:color w:val="525252"/>
+              <w:widowControl w:val="0"/>
+              <w:pBdr>
+                <w:top w:space="0" w:sz="0" w:val="nil"/>
+                <w:left w:space="0" w:sz="0" w:val="nil"/>
+                <w:bottom w:space="0" w:sz="0" w:val="nil"/>
+                <w:right w:space="0" w:sz="0" w:val="nil"/>
+                <w:between w:space="0" w:sz="0" w:val="nil"/>
+              </w:pBdr>
+              <w:shd w:fill="auto" w:val="clear"/>
+              <w:spacing w:after="0" w:before="0" w:line="240" w:lineRule="auto"/>
+              <w:ind w:left="0" w:right="0" w:firstLine="0"/>
+              <w:jc w:val="left"/>
+              <w:rPr>
+                <w:b w:val="1"/>
+                <w:bCs w:val="1"/>
+                <w:sz w:val="20"/>
+                <w:szCs w:val="20"/>
+              </w:rPr>
+            </w:pPr>
+            <w:r>
+              <w:rPr>
+                <w:rtl w:val="0"/>
+              </w:rPr>
+            </w:r>
+          </w:p>
+        </w:tc>
+        <w:tc>
+          <w:tcPr>
+            <w:shd w:fill="auto" w:val="clear"/>
+            <w:tcMar>
+              <w:top w:w="100.0" w:type="dxa"/>
+              <w:left w:w="100.0" w:type="dxa"/>
+              <w:bottom w:w="100.0" w:type="dxa"/>
+              <w:right w:w="100.0" w:type="dxa"/>
+            </w:tcMar>
+            <w:vAlign w:val="top"/>
+          </w:tcPr>
+          <w:p>
+            <w:pPr>
+              <w:keepNext w:val="0"/>
+              <w:keepLines w:val="0"/>
+              <w:widowControl w:val="0"/>
+              <w:pBdr>
+                <w:top w:space="0" w:sz="0" w:val="nil"/>
+                <w:left w:space="0" w:sz="0" w:val="nil"/>
+                <w:bottom w:space="0" w:sz="0" w:val="nil"/>
+                <w:right w:space="0" w:sz="0" w:val="nil"/>
+                <w:between w:space="0" w:sz="0" w:val="nil"/>
+              </w:pBdr>
+              <w:shd w:fill="auto" w:val="clear"/>
+              <w:spacing w:after="0" w:before="0" w:line="240" w:lineRule="auto"/>
+              <w:ind w:left="0" w:right="0" w:firstLine="0"/>
+              <w:jc w:val="left"/>
+              <w:rPr>
+                <w:sz w:val="20"/>
+                <w:szCs w:val="20"/>
+              </w:rPr>
+            </w:pPr>
+            <w:r>
+              <w:rPr>
                 <w:sz w:val="20"/>
                 <w:szCs w:val="20"/>
                 <w:rtl w:val="0"/>
@@ -2882,32 +2717,29 @@
             <w:pPr>
               <w:keepNext w:val="0"/>
               <w:keepLines w:val="0"/>
-              <w:pageBreakBefore w:val="0"/>
-              <w:widowControl w:val="0"/>
-              <w:pBdr>
-                <w:top w:space="0" w:sz="0" w:val="nil"/>
-                <w:left w:space="0" w:sz="0" w:val="nil"/>
-                <w:bottom w:space="0" w:sz="0" w:val="nil"/>
-                <w:right w:space="0" w:sz="0" w:val="nil"/>
-                <w:between w:space="0" w:sz="0" w:val="nil"/>
-              </w:pBdr>
-              <w:shd w:fill="auto" w:val="clear"/>
-              <w:spacing w:after="0" w:before="0" w:line="240" w:lineRule="auto"/>
-              <w:ind w:left="0" w:right="0" w:firstLine="0"/>
-              <w:jc w:val="left"/>
-              <w:rPr>
-                <w:b w:val="1"/>
-                <w:bCs w:val="1"/>
-                <w:color w:val="525252"/>
-                <w:sz w:val="20"/>
-                <w:szCs w:val="20"/>
-              </w:rPr>
-            </w:pPr>
-            <w:r>
-              <w:rPr>
-                <w:b w:val="1"/>
-                <w:bCs w:val="1"/>
-                <w:color w:val="525252"/>
+              <w:widowControl w:val="0"/>
+              <w:pBdr>
+                <w:top w:space="0" w:sz="0" w:val="nil"/>
+                <w:left w:space="0" w:sz="0" w:val="nil"/>
+                <w:bottom w:space="0" w:sz="0" w:val="nil"/>
+                <w:right w:space="0" w:sz="0" w:val="nil"/>
+                <w:between w:space="0" w:sz="0" w:val="nil"/>
+              </w:pBdr>
+              <w:shd w:fill="auto" w:val="clear"/>
+              <w:spacing w:after="0" w:before="0" w:line="240" w:lineRule="auto"/>
+              <w:ind w:left="0" w:right="0" w:firstLine="0"/>
+              <w:jc w:val="left"/>
+              <w:rPr>
+                <w:b w:val="1"/>
+                <w:bCs w:val="1"/>
+                <w:sz w:val="20"/>
+                <w:szCs w:val="20"/>
+              </w:rPr>
+            </w:pPr>
+            <w:r>
+              <w:rPr>
+                <w:b w:val="1"/>
+                <w:bCs w:val="1"/>
                 <w:sz w:val="20"/>
                 <w:szCs w:val="20"/>
                 <w:rtl w:val="0"/>
@@ -2937,71 +2769,66 @@
             <w:pPr>
               <w:keepNext w:val="0"/>
               <w:keepLines w:val="0"/>
-              <w:pageBreakBefore w:val="0"/>
-              <w:widowControl w:val="0"/>
-              <w:pBdr>
-                <w:top w:space="0" w:sz="0" w:val="nil"/>
-                <w:left w:space="0" w:sz="0" w:val="nil"/>
-                <w:bottom w:space="0" w:sz="0" w:val="nil"/>
-                <w:right w:space="0" w:sz="0" w:val="nil"/>
-                <w:between w:space="0" w:sz="0" w:val="nil"/>
-              </w:pBdr>
-              <w:shd w:fill="auto" w:val="clear"/>
-              <w:spacing w:after="0" w:before="0" w:line="240" w:lineRule="auto"/>
-              <w:ind w:left="0" w:right="0" w:firstLine="0"/>
-              <w:jc w:val="left"/>
-              <w:rPr>
-                <w:b w:val="1"/>
-                <w:bCs w:val="1"/>
-                <w:color w:val="525252"/>
-                <w:sz w:val="20"/>
-                <w:szCs w:val="20"/>
-              </w:rPr>
-            </w:pPr>
-            <w:r>
-              <w:rPr>
-                <w:rtl w:val="0"/>
-              </w:rPr>
-            </w:r>
-          </w:p>
-        </w:tc>
-        <w:tc>
-          <w:tcPr>
-            <w:shd w:fill="auto" w:val="clear"/>
-            <w:tcMar>
-              <w:top w:w="100.0" w:type="dxa"/>
-              <w:left w:w="100.0" w:type="dxa"/>
-              <w:bottom w:w="100.0" w:type="dxa"/>
-              <w:right w:w="100.0" w:type="dxa"/>
-            </w:tcMar>
-            <w:vAlign w:val="top"/>
-          </w:tcPr>
-          <w:p>
-            <w:pPr>
-              <w:keepNext w:val="0"/>
-              <w:keepLines w:val="0"/>
-              <w:pageBreakBefore w:val="0"/>
-              <w:widowControl w:val="0"/>
-              <w:pBdr>
-                <w:top w:space="0" w:sz="0" w:val="nil"/>
-                <w:left w:space="0" w:sz="0" w:val="nil"/>
-                <w:bottom w:space="0" w:sz="0" w:val="nil"/>
-                <w:right w:space="0" w:sz="0" w:val="nil"/>
-                <w:between w:space="0" w:sz="0" w:val="nil"/>
-              </w:pBdr>
-              <w:shd w:fill="auto" w:val="clear"/>
-              <w:spacing w:after="0" w:before="0" w:line="240" w:lineRule="auto"/>
-              <w:ind w:left="0" w:right="0" w:firstLine="0"/>
-              <w:jc w:val="left"/>
-              <w:rPr>
-                <w:color w:val="525252"/>
-                <w:sz w:val="20"/>
-                <w:szCs w:val="20"/>
-              </w:rPr>
-            </w:pPr>
-            <w:r>
-              <w:rPr>
-                <w:color w:val="525252"/>
+              <w:widowControl w:val="0"/>
+              <w:pBdr>
+                <w:top w:space="0" w:sz="0" w:val="nil"/>
+                <w:left w:space="0" w:sz="0" w:val="nil"/>
+                <w:bottom w:space="0" w:sz="0" w:val="nil"/>
+                <w:right w:space="0" w:sz="0" w:val="nil"/>
+                <w:between w:space="0" w:sz="0" w:val="nil"/>
+              </w:pBdr>
+              <w:shd w:fill="auto" w:val="clear"/>
+              <w:spacing w:after="0" w:before="0" w:line="240" w:lineRule="auto"/>
+              <w:ind w:left="0" w:right="0" w:firstLine="0"/>
+              <w:jc w:val="left"/>
+              <w:rPr>
+                <w:b w:val="1"/>
+                <w:bCs w:val="1"/>
+                <w:sz w:val="20"/>
+                <w:szCs w:val="20"/>
+              </w:rPr>
+            </w:pPr>
+            <w:r>
+              <w:rPr>
+                <w:rtl w:val="0"/>
+              </w:rPr>
+            </w:r>
+          </w:p>
+        </w:tc>
+        <w:tc>
+          <w:tcPr>
+            <w:shd w:fill="auto" w:val="clear"/>
+            <w:tcMar>
+              <w:top w:w="100.0" w:type="dxa"/>
+              <w:left w:w="100.0" w:type="dxa"/>
+              <w:bottom w:w="100.0" w:type="dxa"/>
+              <w:right w:w="100.0" w:type="dxa"/>
+            </w:tcMar>
+            <w:vAlign w:val="top"/>
+          </w:tcPr>
+          <w:p>
+            <w:pPr>
+              <w:keepNext w:val="0"/>
+              <w:keepLines w:val="0"/>
+              <w:widowControl w:val="0"/>
+              <w:pBdr>
+                <w:top w:space="0" w:sz="0" w:val="nil"/>
+                <w:left w:space="0" w:sz="0" w:val="nil"/>
+                <w:bottom w:space="0" w:sz="0" w:val="nil"/>
+                <w:right w:space="0" w:sz="0" w:val="nil"/>
+                <w:between w:space="0" w:sz="0" w:val="nil"/>
+              </w:pBdr>
+              <w:shd w:fill="auto" w:val="clear"/>
+              <w:spacing w:after="0" w:before="0" w:line="240" w:lineRule="auto"/>
+              <w:ind w:left="0" w:right="0" w:firstLine="0"/>
+              <w:jc w:val="left"/>
+              <w:rPr>
+                <w:sz w:val="20"/>
+                <w:szCs w:val="20"/>
+              </w:rPr>
+            </w:pPr>
+            <w:r>
+              <w:rPr>
                 <w:sz w:val="20"/>
                 <w:szCs w:val="20"/>
                 <w:rtl w:val="0"/>
@@ -3025,32 +2852,29 @@
             <w:pPr>
               <w:keepNext w:val="0"/>
               <w:keepLines w:val="0"/>
-              <w:pageBreakBefore w:val="0"/>
-              <w:widowControl w:val="0"/>
-              <w:pBdr>
-                <w:top w:space="0" w:sz="0" w:val="nil"/>
-                <w:left w:space="0" w:sz="0" w:val="nil"/>
-                <w:bottom w:space="0" w:sz="0" w:val="nil"/>
-                <w:right w:space="0" w:sz="0" w:val="nil"/>
-                <w:between w:space="0" w:sz="0" w:val="nil"/>
-              </w:pBdr>
-              <w:shd w:fill="auto" w:val="clear"/>
-              <w:spacing w:after="0" w:before="0" w:line="240" w:lineRule="auto"/>
-              <w:ind w:left="0" w:right="0" w:firstLine="0"/>
-              <w:jc w:val="left"/>
-              <w:rPr>
-                <w:b w:val="1"/>
-                <w:bCs w:val="1"/>
-                <w:color w:val="525252"/>
-                <w:sz w:val="20"/>
-                <w:szCs w:val="20"/>
-              </w:rPr>
-            </w:pPr>
-            <w:r>
-              <w:rPr>
-                <w:b w:val="1"/>
-                <w:bCs w:val="1"/>
-                <w:color w:val="525252"/>
+              <w:widowControl w:val="0"/>
+              <w:pBdr>
+                <w:top w:space="0" w:sz="0" w:val="nil"/>
+                <w:left w:space="0" w:sz="0" w:val="nil"/>
+                <w:bottom w:space="0" w:sz="0" w:val="nil"/>
+                <w:right w:space="0" w:sz="0" w:val="nil"/>
+                <w:between w:space="0" w:sz="0" w:val="nil"/>
+              </w:pBdr>
+              <w:shd w:fill="auto" w:val="clear"/>
+              <w:spacing w:after="0" w:before="0" w:line="240" w:lineRule="auto"/>
+              <w:ind w:left="0" w:right="0" w:firstLine="0"/>
+              <w:jc w:val="left"/>
+              <w:rPr>
+                <w:b w:val="1"/>
+                <w:bCs w:val="1"/>
+                <w:sz w:val="20"/>
+                <w:szCs w:val="20"/>
+              </w:rPr>
+            </w:pPr>
+            <w:r>
+              <w:rPr>
+                <w:b w:val="1"/>
+                <w:bCs w:val="1"/>
                 <w:sz w:val="20"/>
                 <w:szCs w:val="20"/>
                 <w:rtl w:val="0"/>
@@ -3689,28 +3513,15 @@
       </w:r>
       <w:r>
         <w:rPr>
-          <w:rFonts w:ascii="Arial" w:cs="Arial" w:eastAsia="Arial" w:hAnsi="Arial"/>
-          <w:b w:val="1"/>
-          <w:bCs w:val="1"/>
           <w:color w:val="525252"/>
           <w:sz w:val="20"/>
           <w:szCs w:val="20"/>
           <w:rtl w:val="0"/>
         </w:rPr>
-        <w:t xml:space="preserve"> Kw </w:t>
-      </w:r>
-      <w:r>
-        <w:rPr>
-          <w:color w:val="525252"/>
-          <w:sz w:val="20"/>
-          <w:szCs w:val="20"/>
-          <w:rtl w:val="0"/>
-        </w:rPr>
-        <w:t xml:space="preserve">capacity has been installed at the site </w:t>
-      </w:r>
-      <w:r>
-        <w:rPr>
-          <w:rFonts w:ascii="Arial" w:cs="Arial" w:eastAsia="Arial" w:hAnsi="Arial"/>
+        <w:t xml:space="preserve"> Kw capacity has been installed at the site </w:t>
+      </w:r>
+      <w:r>
+        <w:rPr>
           <w:b w:val="1"/>
           <w:bCs w:val="1"/>
           <w:sz w:val="20"/>
@@ -3722,9 +3533,6 @@
       </w:r>
       <w:r>
         <w:rPr>
-          <w:rFonts w:ascii="Arial" w:cs="Arial" w:eastAsia="Arial" w:hAnsi="Arial"/>
-          <w:b w:val="1"/>
-          <w:bCs w:val="1"/>
           <w:color w:val="525252"/>
           <w:sz w:val="20"/>
           <w:szCs w:val="20"/>
@@ -3744,7 +3552,6 @@
       </w:r>
       <w:r>
         <w:rPr>
-          <w:rFonts w:ascii="Arial" w:cs="Arial" w:eastAsia="Arial" w:hAnsi="Arial"/>
           <w:b w:val="1"/>
           <w:bCs w:val="1"/>
           <w:sz w:val="20"/>
@@ -3756,30 +3563,15 @@
       </w:r>
       <w:r>
         <w:rPr>
-          <w:rFonts w:ascii="Arial" w:cs="Arial" w:eastAsia="Arial" w:hAnsi="Arial"/>
-          <w:b w:val="1"/>
-          <w:bCs w:val="1"/>
           <w:color w:val="525252"/>
           <w:sz w:val="20"/>
           <w:szCs w:val="20"/>
           <w:rtl w:val="0"/>
         </w:rPr>
-        <w:t xml:space="preserve"> </w:t>
-      </w:r>
-      <w:r>
-        <w:rPr>
-          <w:color w:val="525252"/>
-          <w:sz w:val="20"/>
-          <w:szCs w:val="20"/>
-          <w:rtl w:val="0"/>
-        </w:rPr>
-        <w:t xml:space="preserve">of MAHARASHTRA which has been installed by M/S </w:t>
-      </w:r>
-      <w:r>
-        <w:rPr>
-          <w:rFonts w:ascii="Arial" w:cs="Arial" w:eastAsia="Arial" w:hAnsi="Arial"/>
-          <w:b w:val="1"/>
-          <w:bCs w:val="1"/>
+        <w:t xml:space="preserve"> of MAHARASHTRA which has been installed by M/S </w:t>
+      </w:r>
+      <w:r>
+        <w:rPr>
           <w:color w:val="525252"/>
           <w:sz w:val="20"/>
           <w:szCs w:val="20"/>
@@ -3790,28 +3582,15 @@
       </w:r>
       <w:r>
         <w:rPr>
-          <w:rFonts w:ascii="Arial" w:cs="Arial" w:eastAsia="Arial" w:hAnsi="Arial"/>
-          <w:b w:val="1"/>
-          <w:bCs w:val="1"/>
           <w:color w:val="525252"/>
           <w:sz w:val="20"/>
           <w:szCs w:val="20"/>
           <w:rtl w:val="0"/>
         </w:rPr>
-        <w:t xml:space="preserve"> </w:t>
-      </w:r>
-      <w:r>
-        <w:rPr>
-          <w:color w:val="525252"/>
-          <w:sz w:val="20"/>
-          <w:szCs w:val="20"/>
-          <w:rtl w:val="0"/>
-        </w:rPr>
-        <w:t xml:space="preserve">On </w:t>
-      </w:r>
-      <w:r>
-        <w:rPr>
-          <w:rFonts w:ascii="Arial" w:cs="Arial" w:eastAsia="Arial" w:hAnsi="Arial"/>
+        <w:t xml:space="preserve"> On </w:t>
+      </w:r>
+      <w:r>
+        <w:rPr>
           <w:b w:val="1"/>
           <w:bCs w:val="1"/>
           <w:color w:val="000000"/>
@@ -3824,9 +3603,6 @@
       </w:r>
       <w:r>
         <w:rPr>
-          <w:rFonts w:ascii="Arial" w:cs="Arial" w:eastAsia="Arial" w:hAnsi="Arial"/>
-          <w:b w:val="1"/>
-          <w:bCs w:val="1"/>
           <w:color w:val="000000"/>
           <w:sz w:val="20"/>
           <w:szCs w:val="20"/>
@@ -3845,7 +3621,6 @@
       </w:r>
       <w:r>
         <w:rPr>
-          <w:rFonts w:ascii="Arial" w:cs="Arial" w:eastAsia="Arial" w:hAnsi="Arial"/>
           <w:b w:val="1"/>
           <w:bCs w:val="1"/>
           <w:color w:val="000000"/>
@@ -3858,9 +3633,6 @@
       </w:r>
       <w:r>
         <w:rPr>
-          <w:rFonts w:ascii="Arial" w:cs="Arial" w:eastAsia="Arial" w:hAnsi="Arial"/>
-          <w:b w:val="1"/>
-          <w:bCs w:val="1"/>
           <w:color w:val="000000"/>
           <w:sz w:val="20"/>
           <w:szCs w:val="20"/>

</xml_diff>